<commit_message>
shortened section 1 answers in Assignment1.docx
</commit_message>
<xml_diff>
--- a/Assignment1.docx
+++ b/Assignment1.docx
@@ -1,6 +1,6 @@
 
 <file path=word/document.xml><?xml version="1.0" encoding="utf-8"?>
-<w:document xmlns:wpc="http://schemas.microsoft.com/office/word/2010/wordprocessingCanvas" xmlns:cx="http://schemas.microsoft.com/office/drawing/2014/chartex" xmlns:cx1="http://schemas.microsoft.com/office/drawing/2015/9/8/chartex" xmlns:cx2="http://schemas.microsoft.com/office/drawing/2015/10/21/chartex" xmlns:cx3="http://schemas.microsoft.com/office/drawing/2016/5/9/chartex" xmlns:cx4="http://schemas.microsoft.com/office/drawing/2016/5/10/chartex" xmlns:cx5="http://schemas.microsoft.com/office/drawing/2016/5/11/chartex" xmlns:cx6="http://schemas.microsoft.com/office/drawing/2016/5/12/chartex" xmlns:cx7="http://schemas.microsoft.com/office/drawing/2016/5/13/chartex" xmlns:cx8="http://schemas.microsoft.com/office/drawing/2016/5/14/chartex" xmlns:mc="http://schemas.openxmlformats.org/markup-compatibility/2006" xmlns:aink="http://schemas.microsoft.com/office/drawing/2016/ink" xmlns:am3d="http://schemas.microsoft.com/office/drawing/2017/model3d" xmlns:o="urn:schemas-microsoft-com:office:office" xmlns:oel="http://schemas.microsoft.com/office/2019/extlst" xmlns:r="http://schemas.openxmlformats.org/officeDocument/2006/relationships" xmlns:m="http://schemas.openxmlformats.org/officeDocument/2006/math" xmlns:v="urn:schemas-microsoft-com:vml" xmlns:wp14="http://schemas.microsoft.com/office/word/2010/wordprocessingDrawing" xmlns:wp="http://schemas.openxmlformats.org/drawingml/2006/wordprocessingDrawing" xmlns:w10="urn:schemas-microsoft-com:office:word" xmlns:w="http://schemas.openxmlformats.org/wordprocessingml/2006/main" xmlns:w14="http://schemas.microsoft.com/office/word/2010/wordml" xmlns:w15="http://schemas.microsoft.com/office/word/2012/wordml" xmlns:w16cex="http://schemas.microsoft.com/office/word/2018/wordml/cex" xmlns:w16cid="http://schemas.microsoft.com/office/word/2016/wordml/cid" xmlns:w16="http://schemas.microsoft.com/office/word/2018/wordml" xmlns:w16du="http://schemas.microsoft.com/office/word/2023/wordml/word16du" xmlns:w16sdtdh="http://schemas.microsoft.com/office/word/2020/wordml/sdtdatahash" xmlns:w16sdtfl="http://schemas.microsoft.com/office/word/2024/wordml/sdtformatlock" xmlns:w16se="http://schemas.microsoft.com/office/word/2015/wordml/symex" xmlns:wpg="http://schemas.microsoft.com/office/word/2010/wordprocessingGroup" xmlns:wpi="http://schemas.microsoft.com/office/word/2010/wordprocessingInk" xmlns:wne="http://schemas.microsoft.com/office/word/2006/wordml" xmlns:wps="http://schemas.microsoft.com/office/word/2010/wordprocessingShape" mc:Ignorable="w14 w15 w16se w16cid w16 w16cex w16sdtdh w16sdtfl w16du wp14">
+<w:document xmlns:wpc="http://schemas.microsoft.com/office/word/2010/wordprocessingCanvas" xmlns:cx="http://schemas.microsoft.com/office/drawing/2014/chartex" xmlns:cx1="http://schemas.microsoft.com/office/drawing/2015/9/8/chartex" xmlns:cx2="http://schemas.microsoft.com/office/drawing/2015/10/21/chartex" xmlns:cx3="http://schemas.microsoft.com/office/drawing/2016/5/9/chartex" xmlns:cx4="http://schemas.microsoft.com/office/drawing/2016/5/10/chartex" xmlns:cx5="http://schemas.microsoft.com/office/drawing/2016/5/11/chartex" xmlns:cx6="http://schemas.microsoft.com/office/drawing/2016/5/12/chartex" xmlns:cx7="http://schemas.microsoft.com/office/drawing/2016/5/13/chartex" xmlns:cx8="http://schemas.microsoft.com/office/drawing/2016/5/14/chartex" xmlns:mc="http://schemas.openxmlformats.org/markup-compatibility/2006" xmlns:aink="http://schemas.microsoft.com/office/drawing/2016/ink" xmlns:am3d="http://schemas.microsoft.com/office/drawing/2017/model3d" xmlns:o="urn:schemas-microsoft-com:office:office" xmlns:r="http://schemas.openxmlformats.org/officeDocument/2006/relationships" xmlns:m="http://schemas.openxmlformats.org/officeDocument/2006/math" xmlns:v="urn:schemas-microsoft-com:vml" xmlns:wp14="http://schemas.microsoft.com/office/word/2010/wordprocessingDrawing" xmlns:wp="http://schemas.openxmlformats.org/drawingml/2006/wordprocessingDrawing" xmlns:w10="urn:schemas-microsoft-com:office:word" xmlns:w="http://schemas.openxmlformats.org/wordprocessingml/2006/main" xmlns:w14="http://schemas.microsoft.com/office/word/2010/wordml" xmlns:w15="http://schemas.microsoft.com/office/word/2012/wordml" xmlns:w16cid="http://schemas.microsoft.com/office/word/2016/wordml/cid" xmlns:w16se="http://schemas.microsoft.com/office/word/2015/wordml/symex" xmlns:wpg="http://schemas.microsoft.com/office/word/2010/wordprocessingGroup" xmlns:wpi="http://schemas.microsoft.com/office/word/2010/wordprocessingInk" xmlns:wne="http://schemas.microsoft.com/office/word/2006/wordml" xmlns:wps="http://schemas.microsoft.com/office/word/2010/wordprocessingShape" mc:Ignorable="w14 w15 w16se w16cid wp14">
   <w:body>
     <w:p>
       <w:pPr>
@@ -460,7 +460,29 @@
           <w:sz w:val="24"/>
           <w:szCs w:val="24"/>
         </w:rPr>
-        <w:t xml:space="preserve">problem by replacing Value Iteration's explicit expectation calculation with experience sampling. Instead of requiring the full transition model </w:t>
+        <w:t xml:space="preserve">problem by replacing </w:t>
+      </w:r>
+      <w:r>
+        <w:rPr>
+          <w:rFonts w:cstheme="minorHAnsi"/>
+          <w:sz w:val="24"/>
+          <w:szCs w:val="24"/>
+        </w:rPr>
+        <w:t>VI's</w:t>
+      </w:r>
+      <w:r>
+        <w:rPr>
+          <w:rFonts w:cstheme="minorHAnsi"/>
+          <w:sz w:val="24"/>
+          <w:szCs w:val="24"/>
+        </w:rPr>
+        <w:t xml:space="preserve"> explicit expectation calculation with experience sampling. </w:t>
+      </w:r>
+      <w:r>
+        <w:t>Instead of calculating the weighted sum using</w:t>
+      </w:r>
+      <w:r>
+        <w:t xml:space="preserve"> </w:t>
       </w:r>
       <m:oMath>
         <m:r>
@@ -478,307 +500,39 @@
           <w:sz w:val="24"/>
           <w:szCs w:val="24"/>
         </w:rPr>
-        <w:t xml:space="preserve"> to compute the weighted sum </w:t>
-      </w:r>
-      <m:oMath>
-        <m:sSub>
-          <m:sSubPr>
-            <m:ctrlPr>
-              <w:rPr>
-                <w:rFonts w:ascii="Cambria Math" w:hAnsi="Cambria Math" w:cstheme="minorHAnsi"/>
-                <w:i/>
-                <w:sz w:val="24"/>
-                <w:szCs w:val="24"/>
-              </w:rPr>
-            </m:ctrlPr>
-          </m:sSubPr>
-          <m:e>
-            <m:r>
-              <m:rPr>
-                <m:sty m:val="p"/>
-              </m:rPr>
-              <w:rPr>
-                <w:rFonts w:ascii="Cambria Math" w:hAnsi="Cambria Math" w:cstheme="minorHAnsi"/>
-                <w:sz w:val="24"/>
-                <w:szCs w:val="24"/>
-              </w:rPr>
-              <m:t>Σ</m:t>
-            </m:r>
-            <m:ctrlPr>
-              <w:rPr>
-                <w:rFonts w:ascii="Cambria Math" w:hAnsi="Cambria Math" w:cstheme="minorHAnsi"/>
-                <w:sz w:val="24"/>
-                <w:szCs w:val="24"/>
-              </w:rPr>
-            </m:ctrlPr>
-          </m:e>
-          <m:sub>
-            <m:sSup>
-              <m:sSupPr>
-                <m:ctrlPr>
-                  <w:rPr>
-                    <w:rFonts w:ascii="Cambria Math" w:hAnsi="Cambria Math" w:cstheme="minorHAnsi"/>
-                    <w:i/>
-                    <w:sz w:val="24"/>
-                    <w:szCs w:val="24"/>
-                  </w:rPr>
-                </m:ctrlPr>
-              </m:sSupPr>
-              <m:e>
-                <m:r>
-                  <w:rPr>
-                    <w:rFonts w:ascii="Cambria Math" w:hAnsi="Cambria Math" w:cstheme="minorHAnsi"/>
-                    <w:sz w:val="24"/>
-                    <w:szCs w:val="24"/>
-                  </w:rPr>
-                  <m:t>s</m:t>
-                </m:r>
-              </m:e>
-              <m:sup>
-                <m:r>
-                  <w:rPr>
-                    <w:rFonts w:ascii="Cambria Math" w:hAnsi="Cambria Math" w:cstheme="minorHAnsi"/>
-                    <w:sz w:val="24"/>
-                    <w:szCs w:val="24"/>
-                  </w:rPr>
-                  <m:t>'</m:t>
-                </m:r>
-              </m:sup>
-            </m:sSup>
-          </m:sub>
-        </m:sSub>
-        <m:r>
-          <w:rPr>
-            <w:rFonts w:ascii="Cambria Math" w:hAnsi="Cambria Math" w:cstheme="minorHAnsi"/>
-            <w:sz w:val="24"/>
-            <w:szCs w:val="24"/>
-          </w:rPr>
-          <m:t>P</m:t>
-        </m:r>
-        <m:d>
-          <m:dPr>
-            <m:ctrlPr>
-              <w:rPr>
-                <w:rFonts w:ascii="Cambria Math" w:hAnsi="Cambria Math" w:cstheme="minorHAnsi"/>
-                <w:i/>
-                <w:sz w:val="24"/>
-                <w:szCs w:val="24"/>
-              </w:rPr>
-            </m:ctrlPr>
-          </m:dPr>
-          <m:e>
-            <m:r>
-              <w:rPr>
-                <w:rFonts w:ascii="Cambria Math" w:hAnsi="Cambria Math" w:cstheme="minorHAnsi"/>
-                <w:sz w:val="24"/>
-                <w:szCs w:val="24"/>
-              </w:rPr>
-              <m:t>…</m:t>
-            </m:r>
-          </m:e>
-        </m:d>
-        <m:r>
-          <w:rPr>
-            <w:rFonts w:ascii="Cambria Math" w:hAnsi="Cambria Math" w:cstheme="minorHAnsi"/>
-            <w:sz w:val="24"/>
-            <w:szCs w:val="24"/>
-          </w:rPr>
-          <m:t>⋅V(s')</m:t>
-        </m:r>
-      </m:oMath>
-      <w:r>
-        <w:rPr>
-          <w:rFonts w:cstheme="minorHAnsi"/>
-          <w:sz w:val="24"/>
-          <w:szCs w:val="24"/>
-        </w:rPr>
-        <w:t>, the agent interacts with the environment.</w:t>
-      </w:r>
-      <w:r>
-        <w:rPr>
-          <w:rFonts w:cstheme="minorHAnsi"/>
-          <w:sz w:val="24"/>
-          <w:szCs w:val="24"/>
-        </w:rPr>
-        <w:t xml:space="preserve"> By executing </w:t>
-      </w:r>
-      <w:r>
-        <w:rPr>
-          <w:rFonts w:eastAsiaTheme="minorEastAsia" w:cstheme="minorHAnsi"/>
-          <w:sz w:val="24"/>
-          <w:szCs w:val="24"/>
-        </w:rPr>
-        <w:t xml:space="preserve">action </w:t>
-      </w:r>
-      <m:oMath>
-        <m:r>
-          <w:rPr>
-            <w:rFonts w:ascii="Cambria Math" w:hAnsi="Cambria Math" w:cstheme="minorHAnsi"/>
-            <w:sz w:val="24"/>
-            <w:szCs w:val="24"/>
-          </w:rPr>
-          <m:t>A</m:t>
-        </m:r>
-      </m:oMath>
-      <w:r>
-        <w:rPr>
-          <w:rFonts w:cstheme="minorHAnsi"/>
-          <w:sz w:val="24"/>
-          <w:szCs w:val="24"/>
-        </w:rPr>
-        <w:t xml:space="preserve"> in state </w:t>
-      </w:r>
-      <m:oMath>
-        <m:r>
-          <w:rPr>
-            <w:rFonts w:ascii="Cambria Math" w:hAnsi="Cambria Math" w:cstheme="minorHAnsi"/>
-            <w:sz w:val="24"/>
-            <w:szCs w:val="24"/>
-          </w:rPr>
-          <m:t>S</m:t>
-        </m:r>
-      </m:oMath>
-      <w:r>
-        <w:rPr>
-          <w:rFonts w:cstheme="minorHAnsi"/>
-          <w:sz w:val="24"/>
-          <w:szCs w:val="24"/>
-        </w:rPr>
-        <w:t xml:space="preserve">, it observes a single sampled outcome: </w:t>
-      </w:r>
-      <m:oMath>
-        <m:r>
-          <w:rPr>
-            <w:rFonts w:ascii="Cambria Math" w:hAnsi="Cambria Math" w:cstheme="minorHAnsi"/>
-            <w:sz w:val="24"/>
-            <w:szCs w:val="24"/>
-          </w:rPr>
-          <m:t>(R, S')</m:t>
-        </m:r>
-      </m:oMath>
-      <w:r>
-        <w:rPr>
-          <w:rFonts w:cstheme="minorHAnsi"/>
-          <w:sz w:val="24"/>
-          <w:szCs w:val="24"/>
-        </w:rPr>
-        <w:t xml:space="preserve">. This tuple is used to form a TD Target, such as </w:t>
-      </w:r>
-      <m:oMath>
-        <m:r>
-          <w:rPr>
-            <w:rFonts w:ascii="Cambria Math" w:hAnsi="Cambria Math" w:cstheme="minorHAnsi"/>
-            <w:sz w:val="24"/>
-            <w:szCs w:val="24"/>
-          </w:rPr>
-          <m:t>R +γ⋅ma</m:t>
-        </m:r>
-        <m:sSub>
-          <m:sSubPr>
-            <m:ctrlPr>
-              <w:rPr>
-                <w:rFonts w:ascii="Cambria Math" w:hAnsi="Cambria Math" w:cstheme="minorHAnsi"/>
-                <w:i/>
-                <w:sz w:val="24"/>
-                <w:szCs w:val="24"/>
-              </w:rPr>
-            </m:ctrlPr>
-          </m:sSubPr>
-          <m:e>
-            <m:r>
-              <w:rPr>
-                <w:rFonts w:ascii="Cambria Math" w:hAnsi="Cambria Math" w:cstheme="minorHAnsi"/>
-                <w:sz w:val="24"/>
-                <w:szCs w:val="24"/>
-              </w:rPr>
-              <m:t>x</m:t>
-            </m:r>
-          </m:e>
-          <m:sub>
-            <m:r>
-              <w:rPr>
-                <w:rFonts w:ascii="Cambria Math" w:hAnsi="Cambria Math" w:cstheme="minorHAnsi"/>
-                <w:sz w:val="24"/>
-                <w:szCs w:val="24"/>
-              </w:rPr>
-              <m:t>a'</m:t>
-            </m:r>
-          </m:sub>
-        </m:sSub>
-        <m:r>
-          <w:rPr>
-            <w:rFonts w:ascii="Cambria Math" w:hAnsi="Cambria Math" w:cstheme="minorHAnsi"/>
-            <w:sz w:val="24"/>
-            <w:szCs w:val="24"/>
-          </w:rPr>
-          <m:t>Q(S', a')</m:t>
-        </m:r>
-      </m:oMath>
-      <w:r>
-        <w:rPr>
-          <w:rFonts w:cstheme="minorHAnsi"/>
-          <w:sz w:val="24"/>
-          <w:szCs w:val="24"/>
-        </w:rPr>
-        <w:t xml:space="preserve"> in Q-learning.</w:t>
-      </w:r>
-      <w:r>
-        <w:rPr>
-          <w:rFonts w:cstheme="minorHAnsi"/>
-          <w:sz w:val="24"/>
-          <w:szCs w:val="24"/>
-        </w:rPr>
-        <w:t xml:space="preserve"> This target is a bootstrapped estimate of the true Q-value, as it's built from the immediate reward </w:t>
-      </w:r>
-      <m:oMath>
-        <m:r>
-          <w:rPr>
-            <w:rFonts w:ascii="Cambria Math" w:hAnsi="Cambria Math" w:cstheme="minorHAnsi"/>
-            <w:sz w:val="24"/>
-            <w:szCs w:val="24"/>
-          </w:rPr>
-          <m:t>R</m:t>
-        </m:r>
-      </m:oMath>
-      <w:r>
-        <w:rPr>
-          <w:rFonts w:cstheme="minorHAnsi"/>
-          <w:sz w:val="24"/>
-          <w:szCs w:val="24"/>
-        </w:rPr>
-        <w:t xml:space="preserve"> plus the current estimate of the next state's value. The agent then computes the TD Error</w:t>
-      </w:r>
-      <w:r>
-        <w:rPr>
-          <w:rFonts w:cstheme="minorHAnsi"/>
-          <w:sz w:val="24"/>
-          <w:szCs w:val="24"/>
-        </w:rPr>
-        <w:t xml:space="preserve"> (</w:t>
-      </w:r>
-      <w:r>
-        <w:rPr>
-          <w:rFonts w:cstheme="minorHAnsi"/>
-          <w:sz w:val="24"/>
-          <w:szCs w:val="24"/>
-        </w:rPr>
-        <w:t>the temporal difference between this new target and its old estimate</w:t>
-      </w:r>
-      <w:r>
-        <w:rPr>
-          <w:rFonts w:cstheme="minorHAnsi"/>
-          <w:sz w:val="24"/>
-          <w:szCs w:val="24"/>
-        </w:rPr>
-        <w:t>)</w:t>
-      </w:r>
-      <w:r>
-        <w:rPr>
-          <w:rFonts w:cstheme="minorHAnsi"/>
-          <w:sz w:val="24"/>
-          <w:szCs w:val="24"/>
-        </w:rPr>
-        <w:t xml:space="preserve">. This error is then used to update the original value. This entire process learns directly from experienced </w:t>
+        <w:t>,</w:t>
+      </w:r>
+      <w:r>
+        <w:rPr>
+          <w:rFonts w:cstheme="minorHAnsi"/>
+          <w:sz w:val="24"/>
+          <w:szCs w:val="24"/>
+        </w:rPr>
+        <w:t xml:space="preserve"> the agent interacts with the environment</w:t>
+      </w:r>
+      <w:r>
+        <w:rPr>
+          <w:rFonts w:cstheme="minorHAnsi"/>
+          <w:sz w:val="24"/>
+          <w:szCs w:val="24"/>
+        </w:rPr>
+        <w:t xml:space="preserve"> </w:t>
+      </w:r>
+      <w:r>
+        <w:rPr>
+          <w:rFonts w:cstheme="minorHAnsi"/>
+          <w:sz w:val="24"/>
+          <w:szCs w:val="24"/>
+        </w:rPr>
+        <w:t>to generate samples</w:t>
+      </w:r>
+      <w:r>
+        <w:rPr>
+          <w:rFonts w:cstheme="minorHAnsi"/>
+          <w:sz w:val="24"/>
+          <w:szCs w:val="24"/>
+        </w:rPr>
+        <w:t xml:space="preserve"> </w:t>
       </w:r>
       <m:oMath>
         <m:r>
@@ -796,67 +550,55 @@
           <w:sz w:val="24"/>
           <w:szCs w:val="24"/>
         </w:rPr>
-        <w:t xml:space="preserve"> tuples, </w:t>
-      </w:r>
-      <w:r>
-        <w:rPr>
-          <w:rFonts w:cstheme="minorHAnsi"/>
-          <w:sz w:val="24"/>
-          <w:szCs w:val="24"/>
-        </w:rPr>
-        <w:t xml:space="preserve">without </w:t>
-      </w:r>
-      <w:r>
-        <w:rPr>
-          <w:rFonts w:cstheme="minorHAnsi"/>
-          <w:sz w:val="24"/>
-          <w:szCs w:val="24"/>
-        </w:rPr>
-        <w:t>using</w:t>
-      </w:r>
-      <w:r>
-        <w:rPr>
-          <w:rFonts w:cstheme="minorHAnsi"/>
-          <w:sz w:val="24"/>
-          <w:szCs w:val="24"/>
-        </w:rPr>
-        <w:t xml:space="preserve"> the unknown </w:t>
-      </w:r>
-      <m:oMath>
-        <m:r>
-          <w:rPr>
-            <w:rFonts w:ascii="Cambria Math" w:hAnsi="Cambria Math" w:cstheme="minorHAnsi"/>
-            <w:sz w:val="24"/>
-            <w:szCs w:val="24"/>
-          </w:rPr>
-          <m:t>P</m:t>
-        </m:r>
-      </m:oMath>
-      <w:r>
-        <w:rPr>
-          <w:rFonts w:cstheme="minorHAnsi"/>
-          <w:sz w:val="24"/>
-          <w:szCs w:val="24"/>
-        </w:rPr>
-        <w:t xml:space="preserve"> and </w:t>
-      </w:r>
-      <m:oMath>
-        <m:r>
-          <w:rPr>
-            <w:rFonts w:ascii="Cambria Math" w:hAnsi="Cambria Math" w:cstheme="minorHAnsi"/>
-            <w:sz w:val="24"/>
-            <w:szCs w:val="24"/>
-          </w:rPr>
-          <m:t>R</m:t>
-        </m:r>
-      </m:oMath>
-      <w:r>
-        <w:rPr>
-          <w:rFonts w:cstheme="minorHAnsi"/>
-          <w:sz w:val="24"/>
-          <w:szCs w:val="24"/>
-        </w:rPr>
-        <w:t xml:space="preserve"> functions.</w:t>
+        <w:t>.</w:t>
+      </w:r>
+      <w:r>
+        <w:rPr>
+          <w:rFonts w:cstheme="minorHAnsi"/>
+          <w:sz w:val="24"/>
+          <w:szCs w:val="24"/>
+        </w:rPr>
+        <w:t xml:space="preserve"> </w:t>
+      </w:r>
+      <w:r>
+        <w:rPr>
+          <w:rFonts w:cstheme="minorHAnsi"/>
+          <w:sz w:val="24"/>
+          <w:szCs w:val="24"/>
+        </w:rPr>
+        <w:t>It then uses these observed samples to estimate the value (using TD</w:t>
+      </w:r>
+      <w:r>
+        <w:rPr>
+          <w:rFonts w:cstheme="minorHAnsi"/>
+          <w:sz w:val="24"/>
+          <w:szCs w:val="24"/>
+        </w:rPr>
+        <w:t xml:space="preserve"> </w:t>
+      </w:r>
+      <w:r>
+        <w:rPr>
+          <w:rFonts w:cstheme="minorHAnsi"/>
+          <w:sz w:val="24"/>
+          <w:szCs w:val="24"/>
+        </w:rPr>
+        <w:t>errors</w:t>
+      </w:r>
+      <w:r>
+        <w:rPr>
+          <w:rFonts w:cstheme="minorHAnsi"/>
+          <w:sz w:val="24"/>
+          <w:szCs w:val="24"/>
+        </w:rPr>
+        <w:t xml:space="preserve"> for example</w:t>
+      </w:r>
+      <w:r>
+        <w:rPr>
+          <w:rFonts w:cstheme="minorHAnsi"/>
+          <w:sz w:val="24"/>
+          <w:szCs w:val="24"/>
+        </w:rPr>
+        <w:t>) and update the policy, learning the dynamics implicitly without a model.</w:t>
       </w:r>
     </w:p>
     <w:p>
@@ -1048,7 +790,15 @@
           <w:sz w:val="24"/>
           <w:szCs w:val="24"/>
         </w:rPr>
-        <w:t xml:space="preserve">, incorporating the actual next action </w:t>
+        <w:t>, incorporating the actual next</w:t>
+      </w:r>
+      <w:r>
+        <w:rPr>
+          <w:rFonts w:cstheme="minorHAnsi"/>
+          <w:sz w:val="24"/>
+          <w:szCs w:val="24"/>
+        </w:rPr>
+        <w:t xml:space="preserve"> action </w:t>
       </w:r>
       <m:oMath>
         <m:r>
@@ -1100,16 +850,7 @@
           <w:sz w:val="24"/>
           <w:szCs w:val="24"/>
         </w:rPr>
-        <w:t xml:space="preserve">-values (the </w:t>
-      </w:r>
-      <w:r>
-        <w:rPr>
-          <w:rFonts w:cstheme="minorHAnsi"/>
-          <w:sz w:val="24"/>
-          <w:szCs w:val="24"/>
-        </w:rPr>
-        <w:lastRenderedPageBreak/>
-        <w:t>value of behaving greedily), whereas SARSA learns the Q-values for the specific, and potentially exploratory, policy it is currently executing.</w:t>
+        <w:t>-values (the value of behaving greedily), whereas SARSA learns the Q-values for the specific, and potentially exploratory, policy it is currently executing.</w:t>
       </w:r>
     </w:p>
     <w:p>
@@ -1133,7 +874,7 @@
           <w:sz w:val="24"/>
           <w:szCs w:val="24"/>
         </w:rPr>
-        <w:t xml:space="preserve">Acting purely greedily locks the agent into a purely exploitative strategy from the very beginning. The core problem is that the Q-values are initialized arbitrarily and are therefore highly inaccurate. A greedy agent will repeatedly choose the action that looks best based on these flawed initial estimates, potentially getting stuck in a local optimum and converging to a suboptimal policy. It will never sample (and thus never learn the true value of) actions that initially appear worse, even if they are part of the true optimal path. Decaying </w:t>
+        <w:t xml:space="preserve">Acting purely greedily relies on Q-values that are initialized arbitrarily and are highly inaccurate at the start. This causes the agent to get stuck in local optima, as it never explores actions that initially appear worse but might lead to higher long-term rewards. Decaying </w:t>
       </w:r>
       <m:oMath>
         <m:r>
@@ -1142,7 +883,7 @@
             <w:sz w:val="24"/>
             <w:szCs w:val="24"/>
           </w:rPr>
-          <m:t>ϵ</m:t>
+          <m:t>ε</m:t>
         </m:r>
       </m:oMath>
       <w:r>
@@ -1151,33 +892,16 @@
           <w:sz w:val="24"/>
           <w:szCs w:val="24"/>
         </w:rPr>
-        <w:t>-greedy addresses this exploration-exploitation trade-off.</w:t>
-      </w:r>
-      <w:r>
-        <w:rPr>
-          <w:rFonts w:cstheme="minorHAnsi"/>
-          <w:sz w:val="24"/>
-          <w:szCs w:val="24"/>
-        </w:rPr>
-        <w:t xml:space="preserve"> The decaying of </w:t>
-      </w:r>
-      <m:oMath>
-        <m:r>
-          <w:rPr>
-            <w:rFonts w:ascii="Cambria Math" w:hAnsi="Cambria Math" w:cstheme="minorHAnsi"/>
-            <w:sz w:val="24"/>
-            <w:szCs w:val="24"/>
-          </w:rPr>
-          <m:t>ϵ</m:t>
-        </m:r>
-      </m:oMath>
-      <w:r>
-        <w:rPr>
-          <w:rFonts w:cstheme="minorHAnsi"/>
-          <w:sz w:val="24"/>
-          <w:szCs w:val="24"/>
-        </w:rPr>
-        <w:t xml:space="preserve"> promotes high exploration early on when Q-value estimates are unreliable, and then gradually shifts the agent toward exploitation (acting greedily on its now more accurate estimates) as the Q-values begin to converge, maximizing the likelihood of finding the true optimal policy.</w:t>
+        <w:t xml:space="preserve">-greedy solves this by managing the exploration-exploitation trade-off: it </w:t>
+      </w:r>
+      <w:r>
+        <w:rPr>
+          <w:rFonts w:cstheme="minorHAnsi"/>
+          <w:sz w:val="24"/>
+          <w:szCs w:val="24"/>
+        </w:rPr>
+        <w:lastRenderedPageBreak/>
+        <w:t>enforces high exploration early on when estimates are unreliable, and gradually shifts toward exploitation as the Q-values converge to the true optimal values.</w:t>
       </w:r>
     </w:p>
     <w:p>
@@ -1209,13 +933,13 @@
       <w:tblPr>
         <w:tblStyle w:val="TableGrid"/>
         <w:tblpPr w:leftFromText="180" w:rightFromText="180" w:vertAnchor="text" w:horzAnchor="margin" w:tblpY="-21"/>
-        <w:tblW w:w="4900" w:type="dxa"/>
+        <w:tblW w:w="5098" w:type="dxa"/>
         <w:tblLook w:val="04A0" w:firstRow="1" w:lastRow="0" w:firstColumn="1" w:lastColumn="0" w:noHBand="0" w:noVBand="1"/>
       </w:tblPr>
       <w:tblGrid>
         <w:gridCol w:w="1540"/>
         <w:gridCol w:w="1399"/>
-        <w:gridCol w:w="1961"/>
+        <w:gridCol w:w="2159"/>
       </w:tblGrid>
       <w:tr>
         <w:trPr>
@@ -1223,7 +947,7 @@
         </w:trPr>
         <w:tc>
           <w:tcPr>
-            <w:tcW w:w="4900" w:type="dxa"/>
+            <w:tcW w:w="5098" w:type="dxa"/>
             <w:gridSpan w:val="3"/>
           </w:tcPr>
           <w:p>
@@ -1302,7 +1026,7 @@
         </w:tc>
         <w:tc>
           <w:tcPr>
-            <w:tcW w:w="1960" w:type="dxa"/>
+            <w:tcW w:w="2159" w:type="dxa"/>
           </w:tcPr>
           <w:p>
             <w:pPr>
@@ -1379,7 +1103,7 @@
         </w:tc>
         <w:tc>
           <w:tcPr>
-            <w:tcW w:w="1960" w:type="dxa"/>
+            <w:tcW w:w="2159" w:type="dxa"/>
           </w:tcPr>
           <w:p>
             <w:pPr>
@@ -1456,7 +1180,7 @@
         </w:tc>
         <w:tc>
           <w:tcPr>
-            <w:tcW w:w="1960" w:type="dxa"/>
+            <w:tcW w:w="2159" w:type="dxa"/>
           </w:tcPr>
           <w:p>
             <w:pPr>
@@ -1533,7 +1257,7 @@
         </w:tc>
         <w:tc>
           <w:tcPr>
-            <w:tcW w:w="1960" w:type="dxa"/>
+            <w:tcW w:w="2159" w:type="dxa"/>
           </w:tcPr>
           <w:p>
             <w:pPr>
@@ -1610,7 +1334,7 @@
         </w:tc>
         <w:tc>
           <w:tcPr>
-            <w:tcW w:w="1960" w:type="dxa"/>
+            <w:tcW w:w="2159" w:type="dxa"/>
           </w:tcPr>
           <w:p>
             <w:pPr>
@@ -1687,7 +1411,7 @@
         </w:tc>
         <w:tc>
           <w:tcPr>
-            <w:tcW w:w="1960" w:type="dxa"/>
+            <w:tcW w:w="2159" w:type="dxa"/>
           </w:tcPr>
           <w:p>
             <w:pPr>
@@ -1717,75 +1441,6 @@
         <w:spacing w:line="360" w:lineRule="auto"/>
         <w:rPr>
           <w:rFonts w:cstheme="minorHAnsi"/>
-          <w:b/>
-          <w:bCs/>
-          <w:sz w:val="24"/>
-          <w:szCs w:val="24"/>
-          <w:u w:val="single"/>
-        </w:rPr>
-      </w:pPr>
-    </w:p>
-    <w:p>
-      <w:pPr>
-        <w:bidi w:val="0"/>
-        <w:spacing w:line="360" w:lineRule="auto"/>
-        <w:rPr>
-          <w:rFonts w:cstheme="minorHAnsi"/>
-          <w:sz w:val="24"/>
-          <w:szCs w:val="24"/>
-        </w:rPr>
-      </w:pPr>
-    </w:p>
-    <w:p>
-      <w:pPr>
-        <w:bidi w:val="0"/>
-        <w:spacing w:line="360" w:lineRule="auto"/>
-        <w:rPr>
-          <w:rFonts w:cstheme="minorHAnsi"/>
-          <w:sz w:val="24"/>
-          <w:szCs w:val="24"/>
-        </w:rPr>
-      </w:pPr>
-    </w:p>
-    <w:p>
-      <w:pPr>
-        <w:bidi w:val="0"/>
-        <w:spacing w:line="360" w:lineRule="auto"/>
-        <w:rPr>
-          <w:rFonts w:cstheme="minorHAnsi"/>
-          <w:sz w:val="24"/>
-          <w:szCs w:val="24"/>
-        </w:rPr>
-      </w:pPr>
-    </w:p>
-    <w:p>
-      <w:pPr>
-        <w:bidi w:val="0"/>
-        <w:spacing w:line="360" w:lineRule="auto"/>
-        <w:rPr>
-          <w:rFonts w:cstheme="minorHAnsi"/>
-          <w:sz w:val="24"/>
-          <w:szCs w:val="24"/>
-        </w:rPr>
-      </w:pPr>
-    </w:p>
-    <w:p>
-      <w:pPr>
-        <w:bidi w:val="0"/>
-        <w:spacing w:line="360" w:lineRule="auto"/>
-        <w:rPr>
-          <w:rFonts w:cstheme="minorHAnsi"/>
-          <w:sz w:val="24"/>
-          <w:szCs w:val="24"/>
-        </w:rPr>
-      </w:pPr>
-    </w:p>
-    <w:p>
-      <w:pPr>
-        <w:bidi w:val="0"/>
-        <w:spacing w:line="360" w:lineRule="auto"/>
-        <w:rPr>
-          <w:rFonts w:cstheme="minorHAnsi"/>
           <w:sz w:val="24"/>
           <w:szCs w:val="24"/>
         </w:rPr>
@@ -1818,7 +1473,7 @@
     <w:p>
       <w:pPr>
         <w:bidi w:val="0"/>
-        <w:spacing w:line="360" w:lineRule="auto"/>
+        <w:spacing w:line="240" w:lineRule="auto"/>
         <w:rPr>
           <w:rFonts w:eastAsiaTheme="minorEastAsia" w:cstheme="minorHAnsi"/>
           <w:sz w:val="24"/>
@@ -1989,7 +1644,7 @@
     <w:p>
       <w:pPr>
         <w:bidi w:val="0"/>
-        <w:spacing w:line="360" w:lineRule="auto"/>
+        <w:spacing w:line="240" w:lineRule="auto"/>
         <w:rPr>
           <w:rFonts w:cstheme="minorHAnsi"/>
           <w:sz w:val="24"/>
@@ -2049,160 +1704,21 @@
           <w:szCs w:val="24"/>
         </w:rPr>
       </w:pPr>
-    </w:p>
-    <w:p>
-      <w:pPr>
-        <w:bidi w:val="0"/>
-        <w:spacing w:line="360" w:lineRule="auto"/>
-        <w:rPr>
-          <w:rFonts w:cstheme="minorHAnsi"/>
-          <w:sz w:val="24"/>
-          <w:szCs w:val="24"/>
-        </w:rPr>
-      </w:pPr>
-      <w:r>
-        <w:rPr>
-          <w:rFonts w:cstheme="minorHAnsi"/>
-          <w:sz w:val="24"/>
-          <w:szCs w:val="24"/>
-        </w:rPr>
-        <w:lastRenderedPageBreak/>
+      <w:r>
+        <w:rPr>
+          <w:rFonts w:cstheme="minorHAnsi"/>
+          <w:sz w:val="24"/>
+          <w:szCs w:val="24"/>
+        </w:rPr>
         <w:t>The top configuration chosen:</w:t>
       </w:r>
-    </w:p>
-    <w:p>
-      <w:pPr>
-        <w:bidi w:val="0"/>
-        <w:spacing w:line="360" w:lineRule="auto"/>
-        <w:rPr>
-          <w:rFonts w:cstheme="minorHAnsi"/>
-          <w:sz w:val="24"/>
-          <w:szCs w:val="24"/>
-        </w:rPr>
-      </w:pPr>
-      <m:oMathPara>
-        <m:oMath>
-          <m:r>
-            <w:rPr>
-              <w:rFonts w:ascii="Cambria Math" w:hAnsi="Cambria Math" w:cstheme="minorHAnsi"/>
-              <w:sz w:val="24"/>
-              <w:szCs w:val="24"/>
-            </w:rPr>
-            <m:t>α=0.100, γ=0.95, ε_decay=0.999</m:t>
-          </m:r>
-        </m:oMath>
-      </m:oMathPara>
-    </w:p>
-    <w:p>
-      <w:pPr>
-        <w:bidi w:val="0"/>
-        <w:spacing w:line="360" w:lineRule="auto"/>
-        <w:rPr>
-          <w:rFonts w:cstheme="minorHAnsi"/>
-          <w:sz w:val="24"/>
-          <w:szCs w:val="24"/>
-        </w:rPr>
-      </w:pPr>
-      <w:r>
-        <w:rPr>
-          <w:rFonts w:cstheme="minorHAnsi"/>
-          <w:sz w:val="24"/>
-          <w:szCs w:val="24"/>
-        </w:rPr>
-        <w:t>Initially, after 500 episodes (</w:t>
-      </w:r>
-      <w:r>
-        <w:rPr>
-          <w:rFonts w:cstheme="minorHAnsi"/>
-          <w:i/>
-          <w:iCs/>
-          <w:sz w:val="24"/>
-          <w:szCs w:val="24"/>
-        </w:rPr>
-        <w:fldChar w:fldCharType="begin"/>
-      </w:r>
-      <w:r>
-        <w:rPr>
-          <w:rFonts w:cstheme="minorHAnsi"/>
-          <w:i/>
-          <w:iCs/>
-          <w:sz w:val="24"/>
-          <w:szCs w:val="24"/>
-        </w:rPr>
-        <w:instrText xml:space="preserve"> REF _Ref213686436 \h </w:instrText>
-      </w:r>
-      <w:r>
-        <w:rPr>
-          <w:rFonts w:cstheme="minorHAnsi"/>
-          <w:i/>
-          <w:iCs/>
-          <w:sz w:val="24"/>
-          <w:szCs w:val="24"/>
-        </w:rPr>
-        <w:instrText xml:space="preserve"> \* MERGEFORMAT </w:instrText>
-      </w:r>
-      <w:r>
-        <w:rPr>
-          <w:rFonts w:cstheme="minorHAnsi"/>
-          <w:i/>
-          <w:iCs/>
-          <w:sz w:val="24"/>
-          <w:szCs w:val="24"/>
-        </w:rPr>
-      </w:r>
-      <w:r>
-        <w:rPr>
-          <w:rFonts w:cstheme="minorHAnsi"/>
-          <w:i/>
-          <w:iCs/>
-          <w:sz w:val="24"/>
-          <w:szCs w:val="24"/>
-        </w:rPr>
-        <w:fldChar w:fldCharType="separate"/>
-      </w:r>
-      <w:r>
-        <w:rPr>
-          <w:rFonts w:cstheme="minorHAnsi"/>
-          <w:i/>
-          <w:iCs/>
-        </w:rPr>
-        <w:t>Figure</w:t>
-      </w:r>
-      <w:r>
-        <w:rPr>
-          <w:rFonts w:cstheme="minorHAnsi"/>
-          <w:i/>
-          <w:iCs/>
-          <w:rtl/>
+      <w:r>
+        <w:rPr>
+          <w:rFonts w:cstheme="minorHAnsi"/>
+          <w:sz w:val="24"/>
+          <w:szCs w:val="24"/>
         </w:rPr>
         <w:t xml:space="preserve"> </w:t>
-      </w:r>
-      <w:r>
-        <w:rPr>
-          <w:rFonts w:cstheme="minorHAnsi"/>
-          <w:i/>
-          <w:iCs/>
-          <w:noProof/>
-        </w:rPr>
-        <w:t>2</w:t>
-      </w:r>
-      <w:r>
-        <w:rPr>
-          <w:rFonts w:cstheme="minorHAnsi"/>
-          <w:i/>
-          <w:iCs/>
-          <w:sz w:val="24"/>
-          <w:szCs w:val="24"/>
-        </w:rPr>
-        <w:fldChar w:fldCharType="end"/>
-      </w:r>
-      <w:r>
-        <w:rPr>
-          <w:rFonts w:cstheme="minorHAnsi"/>
-          <w:sz w:val="24"/>
-          <w:szCs w:val="24"/>
-        </w:rPr>
-        <w:t xml:space="preserve">), the state-values, </w:t>
       </w:r>
       <m:oMath>
         <m:r>
@@ -2211,7 +1727,129 @@
             <w:sz w:val="24"/>
             <w:szCs w:val="24"/>
           </w:rPr>
-          <m:t>$V(s)$</m:t>
+          <m:t>α=0.100, γ=0.95, ε_decay=0.999</m:t>
+        </m:r>
+      </m:oMath>
+    </w:p>
+    <w:p>
+      <w:pPr>
+        <w:bidi w:val="0"/>
+        <w:spacing w:line="360" w:lineRule="auto"/>
+        <w:rPr>
+          <w:rFonts w:cstheme="minorHAnsi"/>
+          <w:sz w:val="24"/>
+          <w:szCs w:val="24"/>
+        </w:rPr>
+      </w:pPr>
+      <w:r>
+        <w:rPr>
+          <w:rFonts w:cstheme="minorHAnsi"/>
+          <w:sz w:val="24"/>
+          <w:szCs w:val="24"/>
+        </w:rPr>
+        <w:t>Initially, after 500 episodes (</w:t>
+      </w:r>
+      <w:r>
+        <w:rPr>
+          <w:rFonts w:cstheme="minorHAnsi"/>
+          <w:i/>
+          <w:iCs/>
+          <w:sz w:val="24"/>
+          <w:szCs w:val="24"/>
+        </w:rPr>
+        <w:fldChar w:fldCharType="begin"/>
+      </w:r>
+      <w:r>
+        <w:rPr>
+          <w:rFonts w:cstheme="minorHAnsi"/>
+          <w:i/>
+          <w:iCs/>
+          <w:sz w:val="24"/>
+          <w:szCs w:val="24"/>
+        </w:rPr>
+        <w:instrText xml:space="preserve"> REF _Ref213686436 \h </w:instrText>
+      </w:r>
+      <w:r>
+        <w:rPr>
+          <w:rFonts w:cstheme="minorHAnsi"/>
+          <w:i/>
+          <w:iCs/>
+          <w:sz w:val="24"/>
+          <w:szCs w:val="24"/>
+        </w:rPr>
+        <w:instrText xml:space="preserve"> \* MERGEFORMAT </w:instrText>
+      </w:r>
+      <w:r>
+        <w:rPr>
+          <w:rFonts w:cstheme="minorHAnsi"/>
+          <w:i/>
+          <w:iCs/>
+          <w:sz w:val="24"/>
+          <w:szCs w:val="24"/>
+        </w:rPr>
+      </w:r>
+      <w:r>
+        <w:rPr>
+          <w:rFonts w:cstheme="minorHAnsi"/>
+          <w:i/>
+          <w:iCs/>
+          <w:sz w:val="24"/>
+          <w:szCs w:val="24"/>
+        </w:rPr>
+        <w:fldChar w:fldCharType="separate"/>
+      </w:r>
+      <w:r>
+        <w:rPr>
+          <w:rFonts w:cstheme="minorHAnsi"/>
+          <w:i/>
+          <w:iCs/>
+        </w:rPr>
+        <w:t>Figure</w:t>
+      </w:r>
+      <w:r>
+        <w:rPr>
+          <w:rFonts w:cstheme="minorHAnsi"/>
+          <w:i/>
+          <w:iCs/>
+          <w:rtl/>
+        </w:rPr>
+        <w:t xml:space="preserve"> </w:t>
+      </w:r>
+      <w:r>
+        <w:rPr>
+          <w:rFonts w:cstheme="minorHAnsi"/>
+          <w:i/>
+          <w:iCs/>
+          <w:noProof/>
+        </w:rPr>
+        <w:t>2</w:t>
+      </w:r>
+      <w:r>
+        <w:rPr>
+          <w:rFonts w:cstheme="minorHAnsi"/>
+          <w:i/>
+          <w:iCs/>
+          <w:sz w:val="24"/>
+          <w:szCs w:val="24"/>
+        </w:rPr>
+        <w:fldChar w:fldCharType="end"/>
+      </w:r>
+      <w:r>
+        <w:rPr>
+          <w:rFonts w:cstheme="minorHAnsi"/>
+          <w:sz w:val="24"/>
+          <w:szCs w:val="24"/>
+        </w:rPr>
+        <w:t xml:space="preserve">), the state-values, </w:t>
+      </w:r>
+      <m:oMath>
+        <m:r>
+          <w:rPr>
+            <w:rFonts w:ascii="Cambria Math" w:hAnsi="Cambria Math" w:cstheme="minorHAnsi"/>
+            <w:sz w:val="24"/>
+            <w:szCs w:val="24"/>
+          </w:rPr>
+          <m:t>V(s)</m:t>
         </m:r>
       </m:oMath>
       <w:r>
@@ -2368,20 +2006,19 @@
         </w:rPr>
         <w:t>), the policy appears to have converged. This final policy shows significant variations from the 2000-episode policy (e.g., at the starting State 0 and State 2). This indicates that the agent was still in a crucial learning phase at 2000 episodes, and the additional training was essential to refine its strategy to an optimal path.</w:t>
       </w:r>
-    </w:p>
-    <w:p>
-      <w:pPr>
-        <w:bidi w:val="0"/>
-        <w:spacing w:line="360" w:lineRule="auto"/>
-        <w:rPr>
-          <w:rFonts w:cstheme="minorHAnsi"/>
-          <w:sz w:val="24"/>
-          <w:szCs w:val="24"/>
-        </w:rPr>
-      </w:pPr>
-      <w:r>
-        <w:rPr>
-          <w:rFonts w:cstheme="minorHAnsi"/>
+      <w:r>
+        <w:rPr>
+          <w:rFonts w:cstheme="minorHAnsi"/>
+          <w:sz w:val="24"/>
+          <w:szCs w:val="24"/>
+        </w:rPr>
+        <w:t xml:space="preserve"> </w:t>
+      </w:r>
+      <w:r>
+        <w:rPr>
+          <w:rFonts w:cstheme="minorHAnsi"/>
+          <w:sz w:val="24"/>
+          <w:szCs w:val="24"/>
         </w:rPr>
         <w:t>The agent's performance and learning trend over the 10,000 episodes are captured in</w:t>
       </w:r>
@@ -2447,6 +2084,8 @@
           <w:rFonts w:cstheme="minorHAnsi"/>
           <w:i/>
           <w:iCs/>
+          <w:sz w:val="24"/>
+          <w:szCs w:val="24"/>
         </w:rPr>
         <w:t xml:space="preserve">Figure </w:t>
       </w:r>
@@ -2456,6 +2095,8 @@
           <w:i/>
           <w:iCs/>
           <w:noProof/>
+          <w:sz w:val="24"/>
+          <w:szCs w:val="24"/>
         </w:rPr>
         <w:t>1</w:t>
       </w:r>
@@ -2475,7 +2116,16 @@
           <w:sz w:val="24"/>
           <w:szCs w:val="24"/>
         </w:rPr>
-        <w:t xml:space="preserve">. The training plots illustrate the agent's progress. While the top Reward per Episode plot shows noisy, binary (0/1) rewards due to exploration and stochasticity, the bottom Average Steps to Goal plot provides the clearest evidence of learning. This 100-episode rolling average shows the agent initially failing (averaging the max 100 steps) until a significant "elbow" occurs </w:t>
+        <w:t xml:space="preserve">. The training plots illustrate the agent's progress. While the top Reward per Episode plot shows noisy, binary (0/1) rewards due to exploration and stochasticity, the bottom Average Steps to Goal plot provides the clearest evidence of learning. This 100-episode rolling average shows the agent initially failing (averaging the max 100 steps) until a significant </w:t>
+      </w:r>
+      <w:r>
+        <w:rPr>
+          <w:rFonts w:cstheme="minorHAnsi"/>
+          <w:sz w:val="24"/>
+          <w:szCs w:val="24"/>
+        </w:rPr>
+        <w:lastRenderedPageBreak/>
+        <w:t xml:space="preserve">"elbow" occurs </w:t>
       </w:r>
       <w:r>
         <w:rPr>
@@ -2504,30 +2154,10 @@
       <w:r>
         <w:rPr>
           <w:rFonts w:cstheme="minorHAnsi"/>
-        </w:rPr>
-        <w:t>. After this, the average steps decrease and stabilize. This convergence is confirmed by the data: an analysis of the final 1,000 entries in</w:t>
-      </w:r>
-      <w:r>
-        <w:rPr>
-          <w:rFonts w:cstheme="minorHAnsi"/>
-          <w:sz w:val="24"/>
-          <w:szCs w:val="24"/>
-        </w:rPr>
-        <w:t xml:space="preserve"> </w:t>
-      </w:r>
-      <w:r>
-        <w:rPr>
-          <w:rFonts w:cstheme="minorHAnsi"/>
-        </w:rPr>
-        <w:t>(episodes 9,001-10,000) shows the agent's raw success rate stabilized at 65.1%, and its raw average steps</w:t>
-      </w:r>
-      <w:r>
-        <w:rPr>
-          <w:rFonts w:cstheme="minorHAnsi"/>
-          <w:sz w:val="24"/>
-          <w:szCs w:val="24"/>
-        </w:rPr>
-        <w:t xml:space="preserve"> stabilized at </w:t>
+          <w:sz w:val="24"/>
+          <w:szCs w:val="24"/>
+        </w:rPr>
+        <w:t xml:space="preserve">. After this, the average steps decrease and stabilize. This convergence is confirmed by the data: an analysis of the final 1,000 entries in (episodes 9,001-10,000) shows the agent's raw success rate stabilized at 65.1%, and its raw average steps stabilized at </w:t>
       </w:r>
       <m:oMath>
         <m:r>
@@ -2620,7 +2250,6 @@
         <w:t xml:space="preserve">', 'done') and is collecting the interactions of the agent with </w:t>
       </w:r>
       <w:proofErr w:type="spellStart"/>
-      <w:proofErr w:type="gramStart"/>
       <w:r>
         <w:rPr>
           <w:rFonts w:cstheme="minorHAnsi"/>
@@ -2630,7 +2259,6 @@
         <w:t>it’s</w:t>
       </w:r>
       <w:proofErr w:type="spellEnd"/>
-      <w:proofErr w:type="gramEnd"/>
       <w:r>
         <w:rPr>
           <w:rFonts w:cstheme="minorHAnsi"/>
@@ -2655,16 +2283,7 @@
           <w:sz w:val="24"/>
           <w:szCs w:val="24"/>
         </w:rPr>
-        <w:t>. Why random sample? To avoid “catastrophic forget” a situation where the model “forgets” how to handle states it saw and trained on in the past in favor of newer experiences. Sampling a random batch feeds the model with relevant, yet “not-too-</w:t>
-      </w:r>
-      <w:r>
-        <w:rPr>
-          <w:rFonts w:cstheme="minorHAnsi"/>
-          <w:sz w:val="24"/>
-          <w:szCs w:val="24"/>
-        </w:rPr>
-        <w:lastRenderedPageBreak/>
-        <w:t>recent” experiences to train on with every batch, without focusing on a specific area of experiences collected only in the past few steps.</w:t>
+        <w:t>. Why random sample? To avoid “catastrophic forget” a situation where the model “forgets” how to handle states it saw and trained on in the past in favor of newer experiences. Sampling a random batch feeds the model with relevant, yet “not-too-recent” experiences to train on with every batch, without focusing on a specific area of experiences collected only in the past few steps.</w:t>
       </w:r>
     </w:p>
     <w:p>
@@ -2837,6 +2456,7 @@
       </w:pPr>
       <w:r>
         <w:rPr>
+          <w:noProof/>
           <w:sz w:val="24"/>
           <w:szCs w:val="24"/>
         </w:rPr>
@@ -2878,6 +2498,7 @@
       </w:r>
       <w:r>
         <w:rPr>
+          <w:noProof/>
           <w:sz w:val="24"/>
           <w:szCs w:val="24"/>
         </w:rPr>
@@ -2921,7 +2542,7 @@
     <w:p>
       <w:pPr>
         <w:bidi w:val="0"/>
-        <w:spacing w:line="360" w:lineRule="auto"/>
+        <w:spacing w:line="240" w:lineRule="auto"/>
         <w:rPr>
           <w:sz w:val="24"/>
           <w:szCs w:val="24"/>
@@ -2989,6 +2610,7 @@
           <w:sz w:val="24"/>
           <w:szCs w:val="24"/>
         </w:rPr>
+        <w:lastRenderedPageBreak/>
         <w:t>T</w:t>
       </w:r>
       <w:r>
@@ -3410,7 +3032,6 @@
           <w:sz w:val="24"/>
           <w:szCs w:val="24"/>
         </w:rPr>
-        <w:lastRenderedPageBreak/>
         <w:t>A</w:t>
       </w:r>
       <w:r>
@@ -3854,15 +3475,7 @@
             <w:sz w:val="24"/>
             <w:szCs w:val="24"/>
           </w:rPr>
-          <m:t>291</m:t>
-        </m:r>
-        <m:r>
-          <w:rPr>
-            <w:rFonts w:ascii="Cambria Math" w:hAnsi="Cambria Math"/>
-            <w:sz w:val="24"/>
-            <w:szCs w:val="24"/>
-          </w:rPr>
-          <m:t>≤rewar</m:t>
+          <m:t>291≤rewar</m:t>
         </m:r>
         <m:sSub>
           <m:sSubPr>
@@ -3962,7 +3575,15 @@
           <w:sz w:val="24"/>
           <w:szCs w:val="24"/>
         </w:rPr>
-        <w:t>Episode 3308: 100-episode average = 477.85 ≥ 475.0</w:t>
+        <w:t xml:space="preserve">Episode 3308: </w:t>
+      </w:r>
+      <w:r>
+        <w:rPr>
+          <w:sz w:val="24"/>
+          <w:szCs w:val="24"/>
+        </w:rPr>
+        <w:lastRenderedPageBreak/>
+        <w:t>100-episode average = 477.85 ≥ 475.0</w:t>
       </w:r>
       <w:r>
         <w:rPr>
@@ -4087,7 +3708,7 @@
       <w:pPr>
         <w:pStyle w:val="ListParagraph"/>
         <w:bidi w:val="0"/>
-        <w:spacing w:line="360" w:lineRule="auto"/>
+        <w:spacing w:line="240" w:lineRule="auto"/>
         <w:rPr>
           <w:i/>
           <w:iCs/>
@@ -4304,7 +3925,6 @@
           <w:sz w:val="24"/>
           <w:szCs w:val="24"/>
         </w:rPr>
-        <w:lastRenderedPageBreak/>
         <w:drawing>
           <wp:inline distT="0" distB="0" distL="0" distR="0" wp14:anchorId="5E84F514" wp14:editId="287776FA">
             <wp:extent cx="4091940" cy="1672882"/>
@@ -4347,6 +3967,7 @@
         <w:pStyle w:val="ListParagraph"/>
         <w:bidi w:val="0"/>
         <w:spacing w:line="360" w:lineRule="auto"/>
+        <w:ind w:left="360"/>
         <w:rPr>
           <w:rFonts w:cstheme="minorHAnsi"/>
           <w:sz w:val="24"/>
@@ -4438,13 +4059,13 @@
       <w:pPr>
         <w:pStyle w:val="ListParagraph"/>
         <w:bidi w:val="0"/>
-        <w:spacing w:line="360" w:lineRule="auto"/>
+        <w:spacing w:line="240" w:lineRule="auto"/>
         <w:rPr>
           <w:rFonts w:cstheme="minorHAnsi"/>
           <w:b/>
           <w:bCs/>
-          <w:sz w:val="24"/>
-          <w:szCs w:val="24"/>
+          <w:sz w:val="18"/>
+          <w:szCs w:val="18"/>
         </w:rPr>
       </w:pPr>
     </w:p>
@@ -4469,6 +4090,7 @@
           <w:sz w:val="24"/>
           <w:szCs w:val="24"/>
         </w:rPr>
+        <w:lastRenderedPageBreak/>
         <w:t>Alpha (α) - Priority Exponent (default: 0.6)</w:t>
       </w:r>
     </w:p>
@@ -4631,7 +4253,7 @@
       <w:pPr>
         <w:pStyle w:val="ListParagraph"/>
         <w:bidi w:val="0"/>
-        <w:spacing w:line="360" w:lineRule="auto"/>
+        <w:spacing w:line="276" w:lineRule="auto"/>
         <w:ind w:left="1080"/>
         <w:rPr>
           <w:rFonts w:cstheme="minorHAnsi"/>
@@ -4779,11 +4401,11 @@
       <w:pPr>
         <w:pStyle w:val="ListParagraph"/>
         <w:bidi w:val="0"/>
-        <w:spacing w:line="360" w:lineRule="auto"/>
-        <w:rPr>
-          <w:rFonts w:cstheme="minorHAnsi"/>
-          <w:sz w:val="24"/>
-          <w:szCs w:val="24"/>
+        <w:spacing w:line="240" w:lineRule="auto"/>
+        <w:rPr>
+          <w:rFonts w:cstheme="minorHAnsi"/>
+          <w:sz w:val="18"/>
+          <w:szCs w:val="18"/>
         </w:rPr>
       </w:pPr>
     </w:p>
@@ -4924,7 +4546,6 @@
           <w:sz w:val="24"/>
           <w:szCs w:val="24"/>
         </w:rPr>
-        <w:lastRenderedPageBreak/>
         <w:t>β = 1</w:t>
       </w:r>
       <w:r>
@@ -4948,7 +4569,7 @@
           <w:tab w:val="num" w:pos="1080"/>
         </w:tabs>
         <w:bidi w:val="0"/>
-        <w:spacing w:line="360" w:lineRule="auto"/>
+        <w:spacing w:line="240" w:lineRule="auto"/>
         <w:ind w:left="1080"/>
         <w:rPr>
           <w:rFonts w:cstheme="minorHAnsi"/>
@@ -4979,7 +4600,7 @@
       <w:pPr>
         <w:pStyle w:val="ListParagraph"/>
         <w:bidi w:val="0"/>
-        <w:spacing w:line="360" w:lineRule="auto"/>
+        <w:spacing w:line="240" w:lineRule="auto"/>
         <w:ind w:left="1080"/>
         <w:rPr>
           <w:rFonts w:cstheme="minorHAnsi"/>
@@ -5149,7 +4770,7 @@
     <w:p>
       <w:pPr>
         <w:bidi w:val="0"/>
-        <w:spacing w:line="360" w:lineRule="auto"/>
+        <w:spacing w:line="240" w:lineRule="auto"/>
         <w:ind w:firstLine="720"/>
         <w:rPr>
           <w:rFonts w:cstheme="minorHAnsi"/>
@@ -5302,6 +4923,7 @@
         <w:pStyle w:val="ListParagraph"/>
         <w:bidi w:val="0"/>
         <w:spacing w:line="360" w:lineRule="auto"/>
+        <w:ind w:left="0"/>
         <w:rPr>
           <w:rFonts w:cstheme="minorHAnsi"/>
           <w:sz w:val="24"/>
@@ -5349,13 +4971,22 @@
       <w:r>
         <w:rPr>
           <w:rFonts w:cstheme="minorHAnsi"/>
+          <w:noProof/>
           <w:sz w:val="24"/>
           <w:szCs w:val="24"/>
         </w:rPr>
         <w:drawing>
-          <wp:inline distT="0" distB="0" distL="0" distR="0" wp14:anchorId="468EC8D0" wp14:editId="1CE033EA">
+          <wp:anchor distT="0" distB="0" distL="114300" distR="114300" simplePos="0" relativeHeight="251658240" behindDoc="0" locked="0" layoutInCell="1" allowOverlap="1" wp14:anchorId="468EC8D0" wp14:editId="5CB54D93">
+            <wp:simplePos x="0" y="0"/>
+            <wp:positionH relativeFrom="column">
+              <wp:posOffset>0</wp:posOffset>
+            </wp:positionH>
+            <wp:positionV relativeFrom="paragraph">
+              <wp:posOffset>4445</wp:posOffset>
+            </wp:positionV>
             <wp:extent cx="3002280" cy="1709363"/>
             <wp:effectExtent l="0" t="0" r="7620" b="5715"/>
+            <wp:wrapSquare wrapText="bothSides"/>
             <wp:docPr id="469520455" name="Picture 1"/>
             <wp:cNvGraphicFramePr>
               <a:graphicFrameLocks xmlns:a="http://schemas.openxmlformats.org/drawingml/2006/main" noChangeAspect="1"/>
@@ -5368,7 +4999,13 @@
                     <pic:cNvPicPr/>
                   </pic:nvPicPr>
                   <pic:blipFill>
-                    <a:blip r:embed="rId9"/>
+                    <a:blip r:embed="rId9">
+                      <a:extLst>
+                        <a:ext uri="{28A0092B-C50C-407E-A947-70E740481C1C}">
+                          <a14:useLocalDpi xmlns:a14="http://schemas.microsoft.com/office/drawing/2010/main" val="0"/>
+                        </a:ext>
+                      </a:extLst>
+                    </a:blip>
                     <a:stretch>
                       <a:fillRect/>
                     </a:stretch>
@@ -5376,7 +5013,7 @@
                   <pic:spPr>
                     <a:xfrm>
                       <a:off x="0" y="0"/>
-                      <a:ext cx="3007560" cy="1712369"/>
+                      <a:ext cx="3002280" cy="1709363"/>
                     </a:xfrm>
                     <a:prstGeom prst="rect">
                       <a:avLst/>
@@ -5385,20 +5022,9 @@
                 </pic:pic>
               </a:graphicData>
             </a:graphic>
-          </wp:inline>
+          </wp:anchor>
         </w:drawing>
       </w:r>
-    </w:p>
-    <w:p>
-      <w:pPr>
-        <w:bidi w:val="0"/>
-        <w:spacing w:line="360" w:lineRule="auto"/>
-        <w:rPr>
-          <w:rFonts w:cstheme="minorHAnsi"/>
-          <w:sz w:val="24"/>
-          <w:szCs w:val="24"/>
-        </w:rPr>
-      </w:pPr>
       <w:r>
         <w:rPr>
           <w:rFonts w:cstheme="minorHAnsi"/>
@@ -5485,7 +5111,16 @@
           <w:sz w:val="24"/>
           <w:szCs w:val="24"/>
         </w:rPr>
-        <w:t xml:space="preserve"> episodes</w:t>
+        <w:t xml:space="preserve"> </w:t>
+      </w:r>
+      <w:r>
+        <w:rPr>
+          <w:rFonts w:cstheme="minorHAnsi"/>
+          <w:sz w:val="24"/>
+          <w:szCs w:val="24"/>
+        </w:rPr>
+        <w:lastRenderedPageBreak/>
+        <w:t>episodes</w:t>
       </w:r>
       <w:r>
         <w:rPr>
@@ -5646,15 +5281,7 @@
             <w:sz w:val="24"/>
             <w:szCs w:val="24"/>
           </w:rPr>
-          <m:t>129</m:t>
-        </m:r>
-        <m:r>
-          <w:rPr>
-            <w:rFonts w:ascii="Cambria Math" w:hAnsi="Cambria Math"/>
-            <w:sz w:val="24"/>
-            <w:szCs w:val="24"/>
-          </w:rPr>
-          <m:t>≤rewar</m:t>
+          <m:t>129≤rewar</m:t>
         </m:r>
         <m:sSub>
           <m:sSubPr>
@@ -5874,6 +5501,184 @@
     </w:p>
     <w:p>
       <w:pPr>
+        <w:bidi w:val="0"/>
+        <w:spacing w:line="360" w:lineRule="auto"/>
+        <w:rPr>
+          <w:rFonts w:cstheme="minorHAnsi"/>
+          <w:sz w:val="24"/>
+          <w:szCs w:val="24"/>
+        </w:rPr>
+      </w:pPr>
+    </w:p>
+    <w:p>
+      <w:pPr>
+        <w:bidi w:val="0"/>
+        <w:spacing w:line="360" w:lineRule="auto"/>
+        <w:rPr>
+          <w:rFonts w:cstheme="minorHAnsi"/>
+          <w:sz w:val="24"/>
+          <w:szCs w:val="24"/>
+        </w:rPr>
+      </w:pPr>
+    </w:p>
+    <w:p>
+      <w:pPr>
+        <w:bidi w:val="0"/>
+        <w:spacing w:line="360" w:lineRule="auto"/>
+        <w:rPr>
+          <w:rFonts w:cstheme="minorHAnsi"/>
+          <w:sz w:val="24"/>
+          <w:szCs w:val="24"/>
+        </w:rPr>
+      </w:pPr>
+    </w:p>
+    <w:p>
+      <w:pPr>
+        <w:bidi w:val="0"/>
+        <w:spacing w:line="360" w:lineRule="auto"/>
+        <w:rPr>
+          <w:rFonts w:cstheme="minorHAnsi"/>
+          <w:sz w:val="24"/>
+          <w:szCs w:val="24"/>
+        </w:rPr>
+      </w:pPr>
+    </w:p>
+    <w:p>
+      <w:pPr>
+        <w:bidi w:val="0"/>
+        <w:spacing w:line="360" w:lineRule="auto"/>
+        <w:rPr>
+          <w:rFonts w:cstheme="minorHAnsi"/>
+          <w:sz w:val="24"/>
+          <w:szCs w:val="24"/>
+        </w:rPr>
+      </w:pPr>
+    </w:p>
+    <w:p>
+      <w:pPr>
+        <w:bidi w:val="0"/>
+        <w:spacing w:line="360" w:lineRule="auto"/>
+        <w:rPr>
+          <w:rFonts w:cstheme="minorHAnsi"/>
+          <w:sz w:val="24"/>
+          <w:szCs w:val="24"/>
+        </w:rPr>
+      </w:pPr>
+    </w:p>
+    <w:p>
+      <w:pPr>
+        <w:bidi w:val="0"/>
+        <w:spacing w:line="360" w:lineRule="auto"/>
+        <w:rPr>
+          <w:rFonts w:cstheme="minorHAnsi"/>
+          <w:sz w:val="24"/>
+          <w:szCs w:val="24"/>
+        </w:rPr>
+      </w:pPr>
+    </w:p>
+    <w:p>
+      <w:pPr>
+        <w:bidi w:val="0"/>
+        <w:spacing w:line="360" w:lineRule="auto"/>
+        <w:rPr>
+          <w:rFonts w:cstheme="minorHAnsi"/>
+          <w:sz w:val="24"/>
+          <w:szCs w:val="24"/>
+        </w:rPr>
+      </w:pPr>
+    </w:p>
+    <w:p>
+      <w:pPr>
+        <w:bidi w:val="0"/>
+        <w:spacing w:line="360" w:lineRule="auto"/>
+        <w:rPr>
+          <w:rFonts w:cstheme="minorHAnsi"/>
+          <w:sz w:val="24"/>
+          <w:szCs w:val="24"/>
+        </w:rPr>
+      </w:pPr>
+    </w:p>
+    <w:p>
+      <w:pPr>
+        <w:bidi w:val="0"/>
+        <w:spacing w:line="360" w:lineRule="auto"/>
+        <w:rPr>
+          <w:rFonts w:cstheme="minorHAnsi"/>
+          <w:sz w:val="24"/>
+          <w:szCs w:val="24"/>
+        </w:rPr>
+      </w:pPr>
+    </w:p>
+    <w:p>
+      <w:pPr>
+        <w:bidi w:val="0"/>
+        <w:spacing w:line="360" w:lineRule="auto"/>
+        <w:rPr>
+          <w:rFonts w:cstheme="minorHAnsi"/>
+          <w:sz w:val="24"/>
+          <w:szCs w:val="24"/>
+        </w:rPr>
+      </w:pPr>
+    </w:p>
+    <w:p>
+      <w:pPr>
+        <w:bidi w:val="0"/>
+        <w:spacing w:line="360" w:lineRule="auto"/>
+        <w:rPr>
+          <w:rFonts w:cstheme="minorHAnsi"/>
+          <w:sz w:val="24"/>
+          <w:szCs w:val="24"/>
+        </w:rPr>
+      </w:pPr>
+    </w:p>
+    <w:p>
+      <w:pPr>
+        <w:bidi w:val="0"/>
+        <w:spacing w:line="360" w:lineRule="auto"/>
+        <w:rPr>
+          <w:rFonts w:cstheme="minorHAnsi"/>
+          <w:sz w:val="24"/>
+          <w:szCs w:val="24"/>
+        </w:rPr>
+      </w:pPr>
+    </w:p>
+    <w:p>
+      <w:pPr>
+        <w:bidi w:val="0"/>
+        <w:spacing w:line="360" w:lineRule="auto"/>
+        <w:rPr>
+          <w:rFonts w:cstheme="minorHAnsi"/>
+          <w:sz w:val="24"/>
+          <w:szCs w:val="24"/>
+        </w:rPr>
+      </w:pPr>
+    </w:p>
+    <w:p>
+      <w:pPr>
+        <w:bidi w:val="0"/>
+        <w:spacing w:line="360" w:lineRule="auto"/>
+        <w:rPr>
+          <w:rFonts w:cstheme="minorHAnsi"/>
+          <w:sz w:val="24"/>
+          <w:szCs w:val="24"/>
+        </w:rPr>
+      </w:pPr>
+    </w:p>
+    <w:p>
+      <w:pPr>
+        <w:bidi w:val="0"/>
+        <w:spacing w:line="360" w:lineRule="auto"/>
+        <w:rPr>
+          <w:rFonts w:cstheme="minorHAnsi"/>
+          <w:sz w:val="24"/>
+          <w:szCs w:val="24"/>
+        </w:rPr>
+      </w:pPr>
+      <w:bookmarkStart w:id="0" w:name="_GoBack"/>
+      <w:bookmarkEnd w:id="0"/>
+    </w:p>
+    <w:p>
+      <w:pPr>
         <w:pStyle w:val="Heading1"/>
         <w:bidi w:val="0"/>
       </w:pPr>
@@ -5938,19 +5743,32 @@
         <w:pStyle w:val="Caption"/>
         <w:bidi w:val="0"/>
       </w:pPr>
-      <w:bookmarkStart w:id="0" w:name="_Ref213687306"/>
+      <w:bookmarkStart w:id="1" w:name="_Ref213687306"/>
       <w:r>
         <w:t xml:space="preserve">Figure </w:t>
       </w:r>
-      <w:fldSimple w:instr=" SEQ Figure \* ARABIC ">
-        <w:r>
-          <w:rPr>
-            <w:noProof/>
-          </w:rPr>
-          <w:t>1</w:t>
-        </w:r>
-      </w:fldSimple>
-      <w:bookmarkEnd w:id="0"/>
+      <w:r>
+        <w:fldChar w:fldCharType="begin"/>
+      </w:r>
+      <w:r>
+        <w:instrText xml:space="preserve"> SEQ Figure \* ARABIC </w:instrText>
+      </w:r>
+      <w:r>
+        <w:fldChar w:fldCharType="separate"/>
+      </w:r>
+      <w:r>
+        <w:rPr>
+          <w:noProof/>
+        </w:rPr>
+        <w:t>1</w:t>
+      </w:r>
+      <w:r>
+        <w:rPr>
+          <w:noProof/>
+        </w:rPr>
+        <w:fldChar w:fldCharType="end"/>
+      </w:r>
+      <w:bookmarkEnd w:id="1"/>
     </w:p>
     <w:p>
       <w:pPr>
@@ -6077,7 +5895,7 @@
           <w:rtl/>
         </w:rPr>
       </w:pPr>
-      <w:bookmarkStart w:id="1" w:name="_Ref213686436"/>
+      <w:bookmarkStart w:id="2" w:name="_Ref213686436"/>
       <w:r>
         <w:t>Figure</w:t>
       </w:r>
@@ -6087,16 +5905,29 @@
         </w:rPr>
         <w:t xml:space="preserve"> </w:t>
       </w:r>
-      <w:fldSimple w:instr=" SEQ Figure \* ARABIC ">
-        <w:r>
-          <w:rPr>
-            <w:noProof/>
-          </w:rPr>
-          <w:t>2</w:t>
-        </w:r>
-      </w:fldSimple>
-      <w:bookmarkStart w:id="2" w:name="_Ref213686520"/>
-      <w:bookmarkEnd w:id="1"/>
+      <w:r>
+        <w:fldChar w:fldCharType="begin"/>
+      </w:r>
+      <w:r>
+        <w:instrText xml:space="preserve"> SEQ Figure \* ARABIC </w:instrText>
+      </w:r>
+      <w:r>
+        <w:fldChar w:fldCharType="separate"/>
+      </w:r>
+      <w:r>
+        <w:rPr>
+          <w:noProof/>
+        </w:rPr>
+        <w:t>2</w:t>
+      </w:r>
+      <w:r>
+        <w:rPr>
+          <w:noProof/>
+        </w:rPr>
+        <w:fldChar w:fldCharType="end"/>
+      </w:r>
+      <w:bookmarkStart w:id="3" w:name="_Ref213686520"/>
+      <w:bookmarkEnd w:id="2"/>
       <w:r>
         <w:t xml:space="preserve">                                                                                                        </w:t>
       </w:r>
@@ -6159,7 +5990,7 @@
         </w:rPr>
         <w:fldChar w:fldCharType="end"/>
       </w:r>
-      <w:bookmarkEnd w:id="2"/>
+      <w:bookmarkEnd w:id="3"/>
     </w:p>
     <w:p>
       <w:pPr>
@@ -6234,7 +6065,7 @@
         <w:pStyle w:val="Caption"/>
         <w:bidi w:val="0"/>
       </w:pPr>
-      <w:bookmarkStart w:id="3" w:name="_Ref213686807"/>
+      <w:bookmarkStart w:id="4" w:name="_Ref213686807"/>
       <w:r>
         <w:t xml:space="preserve">Figure </w:t>
       </w:r>
@@ -6294,18 +6125,21 @@
         </w:rPr>
         <w:fldChar w:fldCharType="end"/>
       </w:r>
-      <w:bookmarkEnd w:id="3"/>
-    </w:p>
-    <w:p>
-      <w:pPr>
-        <w:bidi w:val="0"/>
-      </w:pPr>
-    </w:p>
-    <w:p>
-      <w:pPr>
-        <w:bidi w:val="0"/>
-      </w:pPr>
-      <w:r>
+      <w:bookmarkEnd w:id="4"/>
+    </w:p>
+    <w:p>
+      <w:pPr>
+        <w:bidi w:val="0"/>
+      </w:pPr>
+    </w:p>
+    <w:p>
+      <w:pPr>
+        <w:bidi w:val="0"/>
+      </w:pPr>
+      <w:r>
+        <w:rPr>
+          <w:noProof/>
+        </w:rPr>
         <w:drawing>
           <wp:inline distT="0" distB="0" distL="0" distR="0" wp14:anchorId="38F0F326" wp14:editId="24B06CB9">
             <wp:extent cx="5731510" cy="1691640"/>
@@ -6404,6 +6238,9 @@
         <w:bidi w:val="0"/>
       </w:pPr>
       <w:r>
+        <w:rPr>
+          <w:noProof/>
+        </w:rPr>
         <w:drawing>
           <wp:inline distT="0" distB="0" distL="0" distR="0" wp14:anchorId="6C216877" wp14:editId="0BDD6CD4">
             <wp:extent cx="5731510" cy="1906270"/>
@@ -6559,6 +6396,9 @@
         <w:bidi w:val="0"/>
       </w:pPr>
       <w:r>
+        <w:rPr>
+          <w:noProof/>
+        </w:rPr>
         <w:drawing>
           <wp:inline distT="0" distB="0" distL="0" distR="0" wp14:anchorId="6AD7BCE7" wp14:editId="5C1B96DE">
             <wp:extent cx="5731510" cy="1911985"/>
@@ -6613,6 +6453,9 @@
         <w:bidi w:val="0"/>
       </w:pPr>
       <w:r>
+        <w:rPr>
+          <w:noProof/>
+        </w:rPr>
         <w:drawing>
           <wp:inline distT="0" distB="0" distL="0" distR="0" wp14:anchorId="0E20B91D" wp14:editId="50608373">
             <wp:extent cx="5731510" cy="1908175"/>
@@ -6691,7 +6534,7 @@
 </file>
 
 <file path=word/numbering.xml><?xml version="1.0" encoding="utf-8"?>
-<w:numbering xmlns:wpc="http://schemas.microsoft.com/office/word/2010/wordprocessingCanvas" xmlns:cx="http://schemas.microsoft.com/office/drawing/2014/chartex" xmlns:cx1="http://schemas.microsoft.com/office/drawing/2015/9/8/chartex" xmlns:cx2="http://schemas.microsoft.com/office/drawing/2015/10/21/chartex" xmlns:cx3="http://schemas.microsoft.com/office/drawing/2016/5/9/chartex" xmlns:cx4="http://schemas.microsoft.com/office/drawing/2016/5/10/chartex" xmlns:cx5="http://schemas.microsoft.com/office/drawing/2016/5/11/chartex" xmlns:cx6="http://schemas.microsoft.com/office/drawing/2016/5/12/chartex" xmlns:cx7="http://schemas.microsoft.com/office/drawing/2016/5/13/chartex" xmlns:cx8="http://schemas.microsoft.com/office/drawing/2016/5/14/chartex" xmlns:mc="http://schemas.openxmlformats.org/markup-compatibility/2006" xmlns:aink="http://schemas.microsoft.com/office/drawing/2016/ink" xmlns:am3d="http://schemas.microsoft.com/office/drawing/2017/model3d" xmlns:o="urn:schemas-microsoft-com:office:office" xmlns:oel="http://schemas.microsoft.com/office/2019/extlst" xmlns:r="http://schemas.openxmlformats.org/officeDocument/2006/relationships" xmlns:m="http://schemas.openxmlformats.org/officeDocument/2006/math" xmlns:v="urn:schemas-microsoft-com:vml" xmlns:wp14="http://schemas.microsoft.com/office/word/2010/wordprocessingDrawing" xmlns:wp="http://schemas.openxmlformats.org/drawingml/2006/wordprocessingDrawing" xmlns:w10="urn:schemas-microsoft-com:office:word" xmlns:w="http://schemas.openxmlformats.org/wordprocessingml/2006/main" xmlns:w14="http://schemas.microsoft.com/office/word/2010/wordml" xmlns:w15="http://schemas.microsoft.com/office/word/2012/wordml" xmlns:w16cex="http://schemas.microsoft.com/office/word/2018/wordml/cex" xmlns:w16cid="http://schemas.microsoft.com/office/word/2016/wordml/cid" xmlns:w16="http://schemas.microsoft.com/office/word/2018/wordml" xmlns:w16du="http://schemas.microsoft.com/office/word/2023/wordml/word16du" xmlns:w16sdtdh="http://schemas.microsoft.com/office/word/2020/wordml/sdtdatahash" xmlns:w16sdtfl="http://schemas.microsoft.com/office/word/2024/wordml/sdtformatlock" xmlns:w16se="http://schemas.microsoft.com/office/word/2015/wordml/symex" xmlns:wpg="http://schemas.microsoft.com/office/word/2010/wordprocessingGroup" xmlns:wpi="http://schemas.microsoft.com/office/word/2010/wordprocessingInk" xmlns:wne="http://schemas.microsoft.com/office/word/2006/wordml" xmlns:wps="http://schemas.microsoft.com/office/word/2010/wordprocessingShape" mc:Ignorable="w14 w15 w16se w16cid w16 w16cex w16sdtdh w16sdtfl w16du wp14">
+<w:numbering xmlns:wpc="http://schemas.microsoft.com/office/word/2010/wordprocessingCanvas" xmlns:cx="http://schemas.microsoft.com/office/drawing/2014/chartex" xmlns:cx1="http://schemas.microsoft.com/office/drawing/2015/9/8/chartex" xmlns:cx2="http://schemas.microsoft.com/office/drawing/2015/10/21/chartex" xmlns:cx3="http://schemas.microsoft.com/office/drawing/2016/5/9/chartex" xmlns:cx4="http://schemas.microsoft.com/office/drawing/2016/5/10/chartex" xmlns:cx5="http://schemas.microsoft.com/office/drawing/2016/5/11/chartex" xmlns:cx6="http://schemas.microsoft.com/office/drawing/2016/5/12/chartex" xmlns:cx7="http://schemas.microsoft.com/office/drawing/2016/5/13/chartex" xmlns:cx8="http://schemas.microsoft.com/office/drawing/2016/5/14/chartex" xmlns:mc="http://schemas.openxmlformats.org/markup-compatibility/2006" xmlns:aink="http://schemas.microsoft.com/office/drawing/2016/ink" xmlns:am3d="http://schemas.microsoft.com/office/drawing/2017/model3d" xmlns:o="urn:schemas-microsoft-com:office:office" xmlns:r="http://schemas.openxmlformats.org/officeDocument/2006/relationships" xmlns:m="http://schemas.openxmlformats.org/officeDocument/2006/math" xmlns:v="urn:schemas-microsoft-com:vml" xmlns:wp14="http://schemas.microsoft.com/office/word/2010/wordprocessingDrawing" xmlns:wp="http://schemas.openxmlformats.org/drawingml/2006/wordprocessingDrawing" xmlns:w10="urn:schemas-microsoft-com:office:word" xmlns:w="http://schemas.openxmlformats.org/wordprocessingml/2006/main" xmlns:w14="http://schemas.microsoft.com/office/word/2010/wordml" xmlns:w15="http://schemas.microsoft.com/office/word/2012/wordml" xmlns:w16cid="http://schemas.microsoft.com/office/word/2016/wordml/cid" xmlns:w16se="http://schemas.microsoft.com/office/word/2015/wordml/symex" xmlns:wpg="http://schemas.microsoft.com/office/word/2010/wordprocessingGroup" xmlns:wpi="http://schemas.microsoft.com/office/word/2010/wordprocessingInk" xmlns:wne="http://schemas.microsoft.com/office/word/2006/wordml" xmlns:wps="http://schemas.microsoft.com/office/word/2010/wordprocessingShape" mc:Ignorable="w14 w15 w16se w16cid wp14">
   <w:abstractNum w:abstractNumId="0" w15:restartNumberingAfterBreak="0">
     <w:nsid w:val="12D76576"/>
     <w:multiLevelType w:val="hybridMultilevel"/>
@@ -6702,7 +6545,7 @@
       <w:lvlText w:val="%1."/>
       <w:lvlJc w:val="left"/>
       <w:pPr>
-        <w:ind w:left="720" w:hanging="360"/>
+        <w:ind w:left="360" w:hanging="360"/>
       </w:pPr>
       <w:rPr>
         <w:rFonts w:hint="default"/>
@@ -6714,7 +6557,7 @@
       <w:lvlText w:val="%2."/>
       <w:lvlJc w:val="left"/>
       <w:pPr>
-        <w:ind w:left="1440" w:hanging="360"/>
+        <w:ind w:left="1080" w:hanging="360"/>
       </w:pPr>
     </w:lvl>
     <w:lvl w:ilvl="2" w:tplc="1000001B" w:tentative="1">
@@ -6723,7 +6566,7 @@
       <w:lvlText w:val="%3."/>
       <w:lvlJc w:val="right"/>
       <w:pPr>
-        <w:ind w:left="2160" w:hanging="180"/>
+        <w:ind w:left="1800" w:hanging="180"/>
       </w:pPr>
     </w:lvl>
     <w:lvl w:ilvl="3" w:tplc="1000000F" w:tentative="1">
@@ -6732,7 +6575,7 @@
       <w:lvlText w:val="%4."/>
       <w:lvlJc w:val="left"/>
       <w:pPr>
-        <w:ind w:left="2880" w:hanging="360"/>
+        <w:ind w:left="2520" w:hanging="360"/>
       </w:pPr>
     </w:lvl>
     <w:lvl w:ilvl="4" w:tplc="10000019" w:tentative="1">
@@ -6741,7 +6584,7 @@
       <w:lvlText w:val="%5."/>
       <w:lvlJc w:val="left"/>
       <w:pPr>
-        <w:ind w:left="3600" w:hanging="360"/>
+        <w:ind w:left="3240" w:hanging="360"/>
       </w:pPr>
     </w:lvl>
     <w:lvl w:ilvl="5" w:tplc="1000001B" w:tentative="1">
@@ -6750,7 +6593,7 @@
       <w:lvlText w:val="%6."/>
       <w:lvlJc w:val="right"/>
       <w:pPr>
-        <w:ind w:left="4320" w:hanging="180"/>
+        <w:ind w:left="3960" w:hanging="180"/>
       </w:pPr>
     </w:lvl>
     <w:lvl w:ilvl="6" w:tplc="1000000F" w:tentative="1">
@@ -6759,7 +6602,7 @@
       <w:lvlText w:val="%7."/>
       <w:lvlJc w:val="left"/>
       <w:pPr>
-        <w:ind w:left="5040" w:hanging="360"/>
+        <w:ind w:left="4680" w:hanging="360"/>
       </w:pPr>
     </w:lvl>
     <w:lvl w:ilvl="7" w:tplc="10000019" w:tentative="1">
@@ -6768,7 +6611,7 @@
       <w:lvlText w:val="%8."/>
       <w:lvlJc w:val="left"/>
       <w:pPr>
-        <w:ind w:left="5760" w:hanging="360"/>
+        <w:ind w:left="5400" w:hanging="360"/>
       </w:pPr>
     </w:lvl>
     <w:lvl w:ilvl="8" w:tplc="1000001B" w:tentative="1">
@@ -6777,7 +6620,7 @@
       <w:lvlText w:val="%9."/>
       <w:lvlJc w:val="right"/>
       <w:pPr>
-        <w:ind w:left="6480" w:hanging="180"/>
+        <w:ind w:left="6120" w:hanging="180"/>
       </w:pPr>
     </w:lvl>
   </w:abstractNum>
@@ -7600,7 +7443,7 @@
       <w:lvlText w:val=""/>
       <w:lvlJc w:val="left"/>
       <w:pPr>
-        <w:ind w:left="1080" w:hanging="360"/>
+        <w:ind w:left="720" w:hanging="360"/>
       </w:pPr>
       <w:rPr>
         <w:rFonts w:ascii="Symbol" w:hAnsi="Symbol" w:hint="default"/>
@@ -7612,7 +7455,7 @@
       <w:lvlText w:val="o"/>
       <w:lvlJc w:val="left"/>
       <w:pPr>
-        <w:ind w:left="1800" w:hanging="360"/>
+        <w:ind w:left="1440" w:hanging="360"/>
       </w:pPr>
       <w:rPr>
         <w:rFonts w:ascii="Courier New" w:hAnsi="Courier New" w:cs="Courier New" w:hint="default"/>
@@ -7624,7 +7467,7 @@
       <w:lvlText w:val=""/>
       <w:lvlJc w:val="left"/>
       <w:pPr>
-        <w:ind w:left="2520" w:hanging="360"/>
+        <w:ind w:left="2160" w:hanging="360"/>
       </w:pPr>
       <w:rPr>
         <w:rFonts w:ascii="Wingdings" w:hAnsi="Wingdings" w:hint="default"/>
@@ -7636,7 +7479,7 @@
       <w:lvlText w:val=""/>
       <w:lvlJc w:val="left"/>
       <w:pPr>
-        <w:ind w:left="3240" w:hanging="360"/>
+        <w:ind w:left="2880" w:hanging="360"/>
       </w:pPr>
       <w:rPr>
         <w:rFonts w:ascii="Symbol" w:hAnsi="Symbol" w:hint="default"/>
@@ -7648,7 +7491,7 @@
       <w:lvlText w:val="o"/>
       <w:lvlJc w:val="left"/>
       <w:pPr>
-        <w:ind w:left="3960" w:hanging="360"/>
+        <w:ind w:left="3600" w:hanging="360"/>
       </w:pPr>
       <w:rPr>
         <w:rFonts w:ascii="Courier New" w:hAnsi="Courier New" w:cs="Courier New" w:hint="default"/>
@@ -7660,7 +7503,7 @@
       <w:lvlText w:val=""/>
       <w:lvlJc w:val="left"/>
       <w:pPr>
-        <w:ind w:left="4680" w:hanging="360"/>
+        <w:ind w:left="4320" w:hanging="360"/>
       </w:pPr>
       <w:rPr>
         <w:rFonts w:ascii="Wingdings" w:hAnsi="Wingdings" w:hint="default"/>
@@ -7672,7 +7515,7 @@
       <w:lvlText w:val=""/>
       <w:lvlJc w:val="left"/>
       <w:pPr>
-        <w:ind w:left="5400" w:hanging="360"/>
+        <w:ind w:left="5040" w:hanging="360"/>
       </w:pPr>
       <w:rPr>
         <w:rFonts w:ascii="Symbol" w:hAnsi="Symbol" w:hint="default"/>
@@ -7684,7 +7527,7 @@
       <w:lvlText w:val="o"/>
       <w:lvlJc w:val="left"/>
       <w:pPr>
-        <w:ind w:left="6120" w:hanging="360"/>
+        <w:ind w:left="5760" w:hanging="360"/>
       </w:pPr>
       <w:rPr>
         <w:rFonts w:ascii="Courier New" w:hAnsi="Courier New" w:cs="Courier New" w:hint="default"/>
@@ -7696,7 +7539,7 @@
       <w:lvlText w:val=""/>
       <w:lvlJc w:val="left"/>
       <w:pPr>
-        <w:ind w:left="6840" w:hanging="360"/>
+        <w:ind w:left="6480" w:hanging="360"/>
       </w:pPr>
       <w:rPr>
         <w:rFonts w:ascii="Wingdings" w:hAnsi="Wingdings" w:hint="default"/>
@@ -7706,17 +7549,19 @@
   <w:abstractNum w:abstractNumId="9" w15:restartNumberingAfterBreak="0">
     <w:nsid w:val="76CC4241"/>
     <w:multiLevelType w:val="hybridMultilevel"/>
-    <w:tmpl w:val="FDECD3DA"/>
-    <w:lvl w:ilvl="0" w:tplc="1000000F">
+    <w:tmpl w:val="A552A448"/>
+    <w:lvl w:ilvl="0" w:tplc="FBCED878">
       <w:start w:val="1"/>
       <w:numFmt w:val="decimal"/>
       <w:lvlText w:val="%1."/>
       <w:lvlJc w:val="left"/>
       <w:pPr>
-        <w:ind w:left="720" w:hanging="360"/>
+        <w:ind w:left="360" w:hanging="360"/>
       </w:pPr>
       <w:rPr>
         <w:rFonts w:hint="default"/>
+        <w:b w:val="0"/>
+        <w:bCs w:val="0"/>
       </w:rPr>
     </w:lvl>
     <w:lvl w:ilvl="1" w:tplc="10000019" w:tentative="1">
@@ -7725,7 +7570,7 @@
       <w:lvlText w:val="%2."/>
       <w:lvlJc w:val="left"/>
       <w:pPr>
-        <w:ind w:left="1440" w:hanging="360"/>
+        <w:ind w:left="1080" w:hanging="360"/>
       </w:pPr>
     </w:lvl>
     <w:lvl w:ilvl="2" w:tplc="1000001B" w:tentative="1">
@@ -7734,7 +7579,7 @@
       <w:lvlText w:val="%3."/>
       <w:lvlJc w:val="right"/>
       <w:pPr>
-        <w:ind w:left="2160" w:hanging="180"/>
+        <w:ind w:left="1800" w:hanging="180"/>
       </w:pPr>
     </w:lvl>
     <w:lvl w:ilvl="3" w:tplc="1000000F" w:tentative="1">
@@ -7743,7 +7588,7 @@
       <w:lvlText w:val="%4."/>
       <w:lvlJc w:val="left"/>
       <w:pPr>
-        <w:ind w:left="2880" w:hanging="360"/>
+        <w:ind w:left="2520" w:hanging="360"/>
       </w:pPr>
     </w:lvl>
     <w:lvl w:ilvl="4" w:tplc="10000019" w:tentative="1">
@@ -7752,7 +7597,7 @@
       <w:lvlText w:val="%5."/>
       <w:lvlJc w:val="left"/>
       <w:pPr>
-        <w:ind w:left="3600" w:hanging="360"/>
+        <w:ind w:left="3240" w:hanging="360"/>
       </w:pPr>
     </w:lvl>
     <w:lvl w:ilvl="5" w:tplc="1000001B" w:tentative="1">
@@ -7761,7 +7606,7 @@
       <w:lvlText w:val="%6."/>
       <w:lvlJc w:val="right"/>
       <w:pPr>
-        <w:ind w:left="4320" w:hanging="180"/>
+        <w:ind w:left="3960" w:hanging="180"/>
       </w:pPr>
     </w:lvl>
     <w:lvl w:ilvl="6" w:tplc="1000000F" w:tentative="1">
@@ -7770,7 +7615,7 @@
       <w:lvlText w:val="%7."/>
       <w:lvlJc w:val="left"/>
       <w:pPr>
-        <w:ind w:left="5040" w:hanging="360"/>
+        <w:ind w:left="4680" w:hanging="360"/>
       </w:pPr>
     </w:lvl>
     <w:lvl w:ilvl="7" w:tplc="10000019" w:tentative="1">
@@ -7779,7 +7624,7 @@
       <w:lvlText w:val="%8."/>
       <w:lvlJc w:val="left"/>
       <w:pPr>
-        <w:ind w:left="5760" w:hanging="360"/>
+        <w:ind w:left="5400" w:hanging="360"/>
       </w:pPr>
     </w:lvl>
     <w:lvl w:ilvl="8" w:tplc="1000001B" w:tentative="1">
@@ -7788,7 +7633,7 @@
       <w:lvlText w:val="%9."/>
       <w:lvlJc w:val="right"/>
       <w:pPr>
-        <w:ind w:left="6480" w:hanging="180"/>
+        <w:ind w:left="6120" w:hanging="180"/>
       </w:pPr>
     </w:lvl>
   </w:abstractNum>
@@ -7802,7 +7647,7 @@
       <w:lvlText w:val="%1."/>
       <w:lvlJc w:val="left"/>
       <w:pPr>
-        <w:ind w:left="720" w:hanging="360"/>
+        <w:ind w:left="360" w:hanging="360"/>
       </w:pPr>
     </w:lvl>
     <w:lvl w:ilvl="1" w:tplc="10000019" w:tentative="1">
@@ -7811,7 +7656,7 @@
       <w:lvlText w:val="%2."/>
       <w:lvlJc w:val="left"/>
       <w:pPr>
-        <w:ind w:left="1440" w:hanging="360"/>
+        <w:ind w:left="1080" w:hanging="360"/>
       </w:pPr>
     </w:lvl>
     <w:lvl w:ilvl="2" w:tplc="1000001B" w:tentative="1">
@@ -7820,7 +7665,7 @@
       <w:lvlText w:val="%3."/>
       <w:lvlJc w:val="right"/>
       <w:pPr>
-        <w:ind w:left="2160" w:hanging="180"/>
+        <w:ind w:left="1800" w:hanging="180"/>
       </w:pPr>
     </w:lvl>
     <w:lvl w:ilvl="3" w:tplc="1000000F" w:tentative="1">
@@ -7829,7 +7674,7 @@
       <w:lvlText w:val="%4."/>
       <w:lvlJc w:val="left"/>
       <w:pPr>
-        <w:ind w:left="2880" w:hanging="360"/>
+        <w:ind w:left="2520" w:hanging="360"/>
       </w:pPr>
     </w:lvl>
     <w:lvl w:ilvl="4" w:tplc="10000019" w:tentative="1">
@@ -7838,7 +7683,7 @@
       <w:lvlText w:val="%5."/>
       <w:lvlJc w:val="left"/>
       <w:pPr>
-        <w:ind w:left="3600" w:hanging="360"/>
+        <w:ind w:left="3240" w:hanging="360"/>
       </w:pPr>
     </w:lvl>
     <w:lvl w:ilvl="5" w:tplc="1000001B" w:tentative="1">
@@ -7847,7 +7692,7 @@
       <w:lvlText w:val="%6."/>
       <w:lvlJc w:val="right"/>
       <w:pPr>
-        <w:ind w:left="4320" w:hanging="180"/>
+        <w:ind w:left="3960" w:hanging="180"/>
       </w:pPr>
     </w:lvl>
     <w:lvl w:ilvl="6" w:tplc="1000000F" w:tentative="1">
@@ -7856,7 +7701,7 @@
       <w:lvlText w:val="%7."/>
       <w:lvlJc w:val="left"/>
       <w:pPr>
-        <w:ind w:left="5040" w:hanging="360"/>
+        <w:ind w:left="4680" w:hanging="360"/>
       </w:pPr>
     </w:lvl>
     <w:lvl w:ilvl="7" w:tplc="10000019" w:tentative="1">
@@ -7865,7 +7710,7 @@
       <w:lvlText w:val="%8."/>
       <w:lvlJc w:val="left"/>
       <w:pPr>
-        <w:ind w:left="5760" w:hanging="360"/>
+        <w:ind w:left="5400" w:hanging="360"/>
       </w:pPr>
     </w:lvl>
     <w:lvl w:ilvl="8" w:tplc="1000001B" w:tentative="1">
@@ -7874,7 +7719,7 @@
       <w:lvlText w:val="%9."/>
       <w:lvlJc w:val="right"/>
       <w:pPr>
-        <w:ind w:left="6480" w:hanging="180"/>
+        <w:ind w:left="6120" w:hanging="180"/>
       </w:pPr>
     </w:lvl>
   </w:abstractNum>
@@ -8027,47 +7872,47 @@
       </w:rPr>
     </w:lvl>
   </w:abstractNum>
-  <w:num w:numId="1" w16cid:durableId="982151185">
+  <w:num w:numId="1">
     <w:abstractNumId w:val="0"/>
   </w:num>
-  <w:num w:numId="2" w16cid:durableId="35738141">
+  <w:num w:numId="2">
     <w:abstractNumId w:val="8"/>
   </w:num>
-  <w:num w:numId="3" w16cid:durableId="1755975988">
+  <w:num w:numId="3">
     <w:abstractNumId w:val="1"/>
   </w:num>
-  <w:num w:numId="4" w16cid:durableId="1335379470">
+  <w:num w:numId="4">
     <w:abstractNumId w:val="6"/>
   </w:num>
-  <w:num w:numId="5" w16cid:durableId="1570799538">
+  <w:num w:numId="5">
     <w:abstractNumId w:val="2"/>
   </w:num>
-  <w:num w:numId="6" w16cid:durableId="2049378125">
+  <w:num w:numId="6">
     <w:abstractNumId w:val="5"/>
   </w:num>
-  <w:num w:numId="7" w16cid:durableId="865562017">
+  <w:num w:numId="7">
     <w:abstractNumId w:val="10"/>
   </w:num>
-  <w:num w:numId="8" w16cid:durableId="1961296865">
+  <w:num w:numId="8">
     <w:abstractNumId w:val="4"/>
   </w:num>
-  <w:num w:numId="9" w16cid:durableId="1039353625">
+  <w:num w:numId="9">
     <w:abstractNumId w:val="7"/>
   </w:num>
-  <w:num w:numId="10" w16cid:durableId="1738086980">
+  <w:num w:numId="10">
     <w:abstractNumId w:val="11"/>
   </w:num>
-  <w:num w:numId="11" w16cid:durableId="560798909">
+  <w:num w:numId="11">
     <w:abstractNumId w:val="3"/>
   </w:num>
-  <w:num w:numId="12" w16cid:durableId="1479882608">
+  <w:num w:numId="12">
     <w:abstractNumId w:val="9"/>
   </w:num>
 </w:numbering>
 </file>
 
 <file path=word/styles.xml><?xml version="1.0" encoding="utf-8"?>
-<w:styles xmlns:mc="http://schemas.openxmlformats.org/markup-compatibility/2006" xmlns:r="http://schemas.openxmlformats.org/officeDocument/2006/relationships" xmlns:w="http://schemas.openxmlformats.org/wordprocessingml/2006/main" xmlns:w14="http://schemas.microsoft.com/office/word/2010/wordml" xmlns:w15="http://schemas.microsoft.com/office/word/2012/wordml" xmlns:w16cex="http://schemas.microsoft.com/office/word/2018/wordml/cex" xmlns:w16cid="http://schemas.microsoft.com/office/word/2016/wordml/cid" xmlns:w16="http://schemas.microsoft.com/office/word/2018/wordml" xmlns:w16du="http://schemas.microsoft.com/office/word/2023/wordml/word16du" xmlns:w16sdtdh="http://schemas.microsoft.com/office/word/2020/wordml/sdtdatahash" xmlns:w16sdtfl="http://schemas.microsoft.com/office/word/2024/wordml/sdtformatlock" xmlns:w16se="http://schemas.microsoft.com/office/word/2015/wordml/symex" mc:Ignorable="w14 w15 w16se w16cid w16 w16cex w16sdtdh w16sdtfl w16du">
+<w:styles xmlns:mc="http://schemas.openxmlformats.org/markup-compatibility/2006" xmlns:r="http://schemas.openxmlformats.org/officeDocument/2006/relationships" xmlns:w="http://schemas.openxmlformats.org/wordprocessingml/2006/main" xmlns:w14="http://schemas.microsoft.com/office/word/2010/wordml" xmlns:w15="http://schemas.microsoft.com/office/word/2012/wordml" xmlns:w16cid="http://schemas.microsoft.com/office/word/2016/wordml/cid" xmlns:w16se="http://schemas.microsoft.com/office/word/2015/wordml/symex" mc:Ignorable="w14 w15 w16se w16cid">
   <w:docDefaults>
     <w:rPrDefault>
       <w:rPr>
@@ -8083,7 +7928,7 @@
       </w:pPr>
     </w:pPrDefault>
   </w:docDefaults>
-  <w:latentStyles w:defLockedState="0" w:defUIPriority="99" w:defSemiHidden="0" w:defUnhideWhenUsed="0" w:defQFormat="0" w:count="376">
+  <w:latentStyles w:defLockedState="0" w:defUIPriority="99" w:defSemiHidden="0" w:defUnhideWhenUsed="0" w:defQFormat="0" w:count="375">
     <w:lsdException w:name="Normal" w:uiPriority="0" w:qFormat="1"/>
     <w:lsdException w:name="heading 1" w:uiPriority="9" w:qFormat="1"/>
     <w:lsdException w:name="heading 2" w:semiHidden="1" w:uiPriority="9" w:unhideWhenUsed="1" w:qFormat="1"/>
@@ -8459,7 +8304,6 @@
     <w:lsdException w:name="Smart Hyperlink" w:semiHidden="1" w:unhideWhenUsed="1"/>
     <w:lsdException w:name="Hashtag" w:semiHidden="1" w:unhideWhenUsed="1"/>
     <w:lsdException w:name="Unresolved Mention" w:semiHidden="1" w:unhideWhenUsed="1"/>
-    <w:lsdException w:name="Smart Link" w:semiHidden="1" w:unhideWhenUsed="1"/>
   </w:latentStyles>
   <w:style w:type="paragraph" w:default="1" w:styleId="Normal">
     <w:name w:val="Normal"/>
@@ -8515,6 +8359,7 @@
   <w:style w:type="character" w:default="1" w:styleId="DefaultParagraphFont">
     <w:name w:val="Default Paragraph Font"/>
     <w:uiPriority w:val="1"/>
+    <w:semiHidden/>
     <w:unhideWhenUsed/>
   </w:style>
   <w:style w:type="table" w:default="1" w:styleId="TableNormal">
@@ -8996,7 +8841,7 @@
 </file>
 
 <file path=customXml/itemProps1.xml><?xml version="1.0" encoding="utf-8"?>
-<ds:datastoreItem xmlns:ds="http://schemas.openxmlformats.org/officeDocument/2006/customXml" ds:itemID="{D1249E7F-63F6-4018-9C1A-513F5AACB701}">
+<ds:datastoreItem xmlns:ds="http://schemas.openxmlformats.org/officeDocument/2006/customXml" ds:itemID="{4A983AE6-5BB7-4C84-AD0E-A10CAF02A394}">
   <ds:schemaRefs>
     <ds:schemaRef ds:uri="http://schemas.openxmlformats.org/officeDocument/2006/bibliography"/>
   </ds:schemaRefs>

</xml_diff>